<commit_message>
Updated #9 in Milestone 3
Updated #9 and also change date on title page and named milestone 3 on title page.
</commit_message>
<xml_diff>
--- a/Witch_Hunt/Milestone 3.docx
+++ b/Witch_Hunt/Milestone 3.docx
@@ -31,33 +31,31 @@
           <w:sz w:val="28"/>
           <w:szCs w:val="28"/>
         </w:rPr>
-        <w:t>Milestone 1 Project Proposal and High-level Description</w:t>
-      </w:r>
-    </w:p>
-    <w:p>
-      <w:pPr>
-        <w:jc w:val="center"/>
+        <w:t xml:space="preserve">Milestone </w:t>
+      </w:r>
+      <w:r>
         <w:rPr>
           <w:sz w:val="28"/>
           <w:szCs w:val="28"/>
         </w:rPr>
-      </w:pPr>
-    </w:p>
-    <w:p>
-      <w:pPr>
-        <w:jc w:val="center"/>
+        <w:t>3</w:t>
+      </w:r>
+      <w:r>
         <w:rPr>
           <w:sz w:val="28"/>
           <w:szCs w:val="28"/>
         </w:rPr>
-      </w:pPr>
-      <w:r>
+        <w:t xml:space="preserve"> Project Proposal and High-level Description</w:t>
+      </w:r>
+    </w:p>
+    <w:p>
+      <w:pPr>
+        <w:jc w:val="center"/>
         <w:rPr>
           <w:sz w:val="28"/>
           <w:szCs w:val="28"/>
         </w:rPr>
-        <w:t>Team Witch Hunters</w:t>
-      </w:r>
+      </w:pPr>
     </w:p>
     <w:p>
       <w:pPr>
@@ -72,7 +70,7 @@
           <w:sz w:val="28"/>
           <w:szCs w:val="28"/>
         </w:rPr>
-        <w:t>Team #4</w:t>
+        <w:t>Team Witch Hunters</w:t>
       </w:r>
     </w:p>
     <w:p>
@@ -83,15 +81,13 @@
           <w:szCs w:val="28"/>
         </w:rPr>
       </w:pPr>
-    </w:p>
-    <w:p>
-      <w:pPr>
-        <w:jc w:val="center"/>
+      <w:r>
         <w:rPr>
           <w:sz w:val="28"/>
           <w:szCs w:val="28"/>
         </w:rPr>
-      </w:pPr>
+        <w:t>Team #4</w:t>
+      </w:r>
     </w:p>
     <w:p>
       <w:pPr>
@@ -101,48 +97,66 @@
           <w:szCs w:val="28"/>
         </w:rPr>
       </w:pPr>
-      <w:r>
+    </w:p>
+    <w:p>
+      <w:pPr>
+        <w:jc w:val="center"/>
         <w:rPr>
           <w:sz w:val="28"/>
           <w:szCs w:val="28"/>
         </w:rPr>
-        <w:t xml:space="preserve">Ivan </w:t>
-      </w:r>
-      <w:proofErr w:type="spellStart"/>
-      <w:r>
+      </w:pPr>
+    </w:p>
+    <w:p>
+      <w:pPr>
+        <w:jc w:val="center"/>
         <w:rPr>
           <w:sz w:val="28"/>
           <w:szCs w:val="28"/>
         </w:rPr>
-        <w:t>Maykov</w:t>
-      </w:r>
-      <w:proofErr w:type="spellEnd"/>
+      </w:pPr>
       <w:r>
         <w:rPr>
           <w:sz w:val="28"/>
           <w:szCs w:val="28"/>
         </w:rPr>
-        <w:t xml:space="preserve"> – </w:t>
-      </w:r>
+        <w:t xml:space="preserve">Ivan </w:t>
+      </w:r>
+      <w:proofErr w:type="spellStart"/>
       <w:r>
         <w:rPr>
           <w:sz w:val="28"/>
           <w:szCs w:val="28"/>
         </w:rPr>
-        <w:t xml:space="preserve">Project </w:t>
-      </w:r>
+        <w:t>Maykov</w:t>
+      </w:r>
+      <w:proofErr w:type="spellEnd"/>
       <w:r>
         <w:rPr>
           <w:sz w:val="28"/>
           <w:szCs w:val="28"/>
         </w:rPr>
-        <w:t>Owner</w:t>
+        <w:t xml:space="preserve"> – </w:t>
       </w:r>
       <w:r>
         <w:rPr>
           <w:sz w:val="28"/>
           <w:szCs w:val="28"/>
         </w:rPr>
+        <w:t xml:space="preserve">Project </w:t>
+      </w:r>
+      <w:r>
+        <w:rPr>
+          <w:sz w:val="28"/>
+          <w:szCs w:val="28"/>
+        </w:rPr>
+        <w:t>Owner</w:t>
+      </w:r>
+      <w:r>
+        <w:rPr>
+          <w:sz w:val="28"/>
+          <w:szCs w:val="28"/>
+        </w:rPr>
         <w:br/>
         <w:t>Kyle Prince – SCRUM Master</w:t>
       </w:r>
@@ -160,47 +174,39 @@
           <w:szCs w:val="28"/>
         </w:rPr>
         <w:br/>
-      </w:r>
-      <w:proofErr w:type="spellStart"/>
-      <w:r>
+        <w:t>Shaquana Jones – Team Member</w:t>
+      </w:r>
+    </w:p>
+    <w:p>
+      <w:pPr>
+        <w:jc w:val="center"/>
         <w:rPr>
           <w:sz w:val="28"/>
           <w:szCs w:val="28"/>
         </w:rPr>
-        <w:t>Shaquana</w:t>
-      </w:r>
-      <w:proofErr w:type="spellEnd"/>
-      <w:r>
+      </w:pPr>
+    </w:p>
+    <w:p>
+      <w:pPr>
+        <w:jc w:val="center"/>
         <w:rPr>
           <w:sz w:val="28"/>
           <w:szCs w:val="28"/>
         </w:rPr>
-        <w:t xml:space="preserve"> Jones – Team Member</w:t>
-      </w:r>
-    </w:p>
-    <w:p>
-      <w:pPr>
-        <w:jc w:val="center"/>
+      </w:pPr>
+      <w:r>
         <w:rPr>
           <w:sz w:val="28"/>
           <w:szCs w:val="28"/>
         </w:rPr>
-      </w:pPr>
-    </w:p>
-    <w:p>
-      <w:pPr>
-        <w:jc w:val="center"/>
+        <w:t>March 26</w:t>
+      </w:r>
+      <w:r>
         <w:rPr>
           <w:sz w:val="28"/>
           <w:szCs w:val="28"/>
         </w:rPr>
-      </w:pPr>
-      <w:r>
-        <w:rPr>
-          <w:sz w:val="28"/>
-          <w:szCs w:val="28"/>
-        </w:rPr>
-        <w:t>February 19, 2018</w:t>
+        <w:t>, 2018</w:t>
       </w:r>
     </w:p>
     <w:p>
@@ -1958,7 +1964,34 @@
           <w:sz w:val="24"/>
           <w:szCs w:val="24"/>
         </w:rPr>
-        <w:t xml:space="preserve"> and his friends, (</w:t>
+        <w:t xml:space="preserve"> and his friends, (Aelita, Ulrich, Yumi, Odd, William, and Elizabeth) decide to play Witch Hunt. He goes on the site, and creates a custom game. He tells his friends the entrance password and they all join and begin the game.</w:t>
+      </w:r>
+    </w:p>
+    <w:p>
+      <w:pPr>
+        <w:spacing w:after="0" w:line="360" w:lineRule="auto"/>
+        <w:rPr>
+          <w:rFonts w:ascii="Arial" w:eastAsia="Times New Roman" w:hAnsi="Arial" w:cs="Arial"/>
+          <w:sz w:val="24"/>
+          <w:szCs w:val="24"/>
+        </w:rPr>
+      </w:pPr>
+      <w:r>
+        <w:rPr>
+          <w:rFonts w:ascii="Arial" w:eastAsia="Times New Roman" w:hAnsi="Arial" w:cs="Arial"/>
+          <w:sz w:val="24"/>
+          <w:szCs w:val="24"/>
+        </w:rPr>
+        <w:t xml:space="preserve">        </w:t>
+      </w:r>
+      <w:r>
+        <w:rPr>
+          <w:rFonts w:ascii="Arial" w:eastAsia="Times New Roman" w:hAnsi="Arial" w:cs="Arial"/>
+          <w:sz w:val="24"/>
+          <w:szCs w:val="24"/>
+        </w:rPr>
+        <w:tab/>
+        <w:t xml:space="preserve">Aelita is chosen by the game to be the witch. The players start chatting in the public chat. Ulrich and Yumi create a private chat, and figure if Elizabeth is the witch, she’ll kill Yumi first. If it’s William, he’ll kill Ulrich. </w:t>
       </w:r>
       <w:proofErr w:type="spellStart"/>
       <w:r>
@@ -1967,7 +2000,7 @@
           <w:sz w:val="24"/>
           <w:szCs w:val="24"/>
         </w:rPr>
-        <w:t>Aelita</w:t>
+        <w:t>Jeremie</w:t>
       </w:r>
       <w:proofErr w:type="spellEnd"/>
       <w:r>
@@ -1976,7 +2009,34 @@
           <w:sz w:val="24"/>
           <w:szCs w:val="24"/>
         </w:rPr>
-        <w:t xml:space="preserve">, Ulrich, </w:t>
+        <w:t xml:space="preserve"> would kill Odd. They figure Aelita would kill Yumi. She doesn’t tell him that he’d kill William just in case he’s the witch. They also figure it would be best to vote out odd first, as he’s the least predictable one since he’d just mess with them for fun. At the end of Round 1, Odd is killed by a vote, and Elizabeth is killed by the witch.</w:t>
+      </w:r>
+    </w:p>
+    <w:p>
+      <w:pPr>
+        <w:spacing w:after="0" w:line="360" w:lineRule="auto"/>
+        <w:rPr>
+          <w:rFonts w:ascii="Arial" w:eastAsia="Times New Roman" w:hAnsi="Arial" w:cs="Arial"/>
+          <w:sz w:val="24"/>
+          <w:szCs w:val="24"/>
+        </w:rPr>
+      </w:pPr>
+      <w:r>
+        <w:rPr>
+          <w:rFonts w:ascii="Arial" w:eastAsia="Times New Roman" w:hAnsi="Arial" w:cs="Arial"/>
+          <w:sz w:val="24"/>
+          <w:szCs w:val="24"/>
+        </w:rPr>
+        <w:t xml:space="preserve">        </w:t>
+      </w:r>
+      <w:r>
+        <w:rPr>
+          <w:rFonts w:ascii="Arial" w:eastAsia="Times New Roman" w:hAnsi="Arial" w:cs="Arial"/>
+          <w:sz w:val="24"/>
+          <w:szCs w:val="24"/>
+        </w:rPr>
+        <w:tab/>
+        <w:t xml:space="preserve">At the start of round 2, everyone is suspicious of Yumi since they figure that’s who she’d kill first. </w:t>
       </w:r>
       <w:proofErr w:type="spellStart"/>
       <w:r>
@@ -1985,7 +2045,7 @@
           <w:sz w:val="24"/>
           <w:szCs w:val="24"/>
         </w:rPr>
-        <w:t>Yumi</w:t>
+        <w:t>Jeremie</w:t>
       </w:r>
       <w:proofErr w:type="spellEnd"/>
       <w:r>
@@ -1994,7 +2054,25 @@
           <w:sz w:val="24"/>
           <w:szCs w:val="24"/>
         </w:rPr>
-        <w:t>, Odd, William, and Elizabeth) decide to play Witch Hunt. He goes on the site, and creates a custom game. He tells his friends the entrance password and they all join and begin the game.</w:t>
+        <w:t xml:space="preserve">, Aelita, Ulrich, and William form a private chat. </w:t>
+      </w:r>
+      <w:proofErr w:type="spellStart"/>
+      <w:r>
+        <w:rPr>
+          <w:rFonts w:ascii="Arial" w:eastAsia="Times New Roman" w:hAnsi="Arial" w:cs="Arial"/>
+          <w:sz w:val="24"/>
+          <w:szCs w:val="24"/>
+        </w:rPr>
+        <w:t>Jeremie</w:t>
+      </w:r>
+      <w:proofErr w:type="spellEnd"/>
+      <w:r>
+        <w:rPr>
+          <w:rFonts w:ascii="Arial" w:eastAsia="Times New Roman" w:hAnsi="Arial" w:cs="Arial"/>
+          <w:sz w:val="24"/>
+          <w:szCs w:val="24"/>
+        </w:rPr>
+        <w:t xml:space="preserve"> and Aelita try to convince William and Ulrich to vote off Yumi, since they need 3 votes. Yumi privately messages Ulrich telling him if she dies and the witch is not found its Aelita. She figures Aelita is smart enough to hide and use the group to kill her off. Just in case, she also sends the message to William. The group votes in round 2, and Yumi is killed off by both the group and the witch.</w:t>
       </w:r>
     </w:p>
     <w:p>
@@ -2021,6 +2099,7 @@
           <w:szCs w:val="24"/>
         </w:rPr>
         <w:tab/>
+        <w:t xml:space="preserve">At the start of round 3, Ulrich is suspicious of Aelita since she or </w:t>
       </w:r>
       <w:proofErr w:type="spellStart"/>
       <w:r>
@@ -2029,7 +2108,7 @@
           <w:sz w:val="24"/>
           <w:szCs w:val="24"/>
         </w:rPr>
-        <w:t>Aelita</w:t>
+        <w:t>Jeremie</w:t>
       </w:r>
       <w:proofErr w:type="spellEnd"/>
       <w:r>
@@ -2038,7 +2117,7 @@
           <w:sz w:val="24"/>
           <w:szCs w:val="24"/>
         </w:rPr>
-        <w:t xml:space="preserve"> is chosen by the game to be the witch. The players start chatting in the public chat. Ulrich and </w:t>
+        <w:t xml:space="preserve"> would have the most reason to kill Yumi. She’s the smartest after those 2. William messages Ulrich and says they should kill Aelita, since it did match what Yumi said. They both vote Aelita despite </w:t>
       </w:r>
       <w:proofErr w:type="spellStart"/>
       <w:r>
@@ -2047,7 +2126,7 @@
           <w:sz w:val="24"/>
           <w:szCs w:val="24"/>
         </w:rPr>
-        <w:t>Yumi</w:t>
+        <w:t>Jeremie</w:t>
       </w:r>
       <w:proofErr w:type="spellEnd"/>
       <w:r>
@@ -2056,475 +2135,7 @@
           <w:sz w:val="24"/>
           <w:szCs w:val="24"/>
         </w:rPr>
-        <w:t xml:space="preserve"> create a private chat, and figure if Elizabeth is the witch, she’ll kill </w:t>
-      </w:r>
-      <w:proofErr w:type="spellStart"/>
-      <w:r>
-        <w:rPr>
-          <w:rFonts w:ascii="Arial" w:eastAsia="Times New Roman" w:hAnsi="Arial" w:cs="Arial"/>
-          <w:sz w:val="24"/>
-          <w:szCs w:val="24"/>
-        </w:rPr>
-        <w:t>Yumi</w:t>
-      </w:r>
-      <w:proofErr w:type="spellEnd"/>
-      <w:r>
-        <w:rPr>
-          <w:rFonts w:ascii="Arial" w:eastAsia="Times New Roman" w:hAnsi="Arial" w:cs="Arial"/>
-          <w:sz w:val="24"/>
-          <w:szCs w:val="24"/>
-        </w:rPr>
-        <w:t xml:space="preserve"> first. If it’s William, he’ll kill Ulrich. </w:t>
-      </w:r>
-      <w:proofErr w:type="spellStart"/>
-      <w:r>
-        <w:rPr>
-          <w:rFonts w:ascii="Arial" w:eastAsia="Times New Roman" w:hAnsi="Arial" w:cs="Arial"/>
-          <w:sz w:val="24"/>
-          <w:szCs w:val="24"/>
-        </w:rPr>
-        <w:t>Jeremie</w:t>
-      </w:r>
-      <w:proofErr w:type="spellEnd"/>
-      <w:r>
-        <w:rPr>
-          <w:rFonts w:ascii="Arial" w:eastAsia="Times New Roman" w:hAnsi="Arial" w:cs="Arial"/>
-          <w:sz w:val="24"/>
-          <w:szCs w:val="24"/>
-        </w:rPr>
-        <w:t xml:space="preserve"> would kill Odd. They figure </w:t>
-      </w:r>
-      <w:proofErr w:type="spellStart"/>
-      <w:r>
-        <w:rPr>
-          <w:rFonts w:ascii="Arial" w:eastAsia="Times New Roman" w:hAnsi="Arial" w:cs="Arial"/>
-          <w:sz w:val="24"/>
-          <w:szCs w:val="24"/>
-        </w:rPr>
-        <w:t>Aelita</w:t>
-      </w:r>
-      <w:proofErr w:type="spellEnd"/>
-      <w:r>
-        <w:rPr>
-          <w:rFonts w:ascii="Arial" w:eastAsia="Times New Roman" w:hAnsi="Arial" w:cs="Arial"/>
-          <w:sz w:val="24"/>
-          <w:szCs w:val="24"/>
-        </w:rPr>
-        <w:t xml:space="preserve"> would kill </w:t>
-      </w:r>
-      <w:proofErr w:type="spellStart"/>
-      <w:r>
-        <w:rPr>
-          <w:rFonts w:ascii="Arial" w:eastAsia="Times New Roman" w:hAnsi="Arial" w:cs="Arial"/>
-          <w:sz w:val="24"/>
-          <w:szCs w:val="24"/>
-        </w:rPr>
-        <w:t>Yumi</w:t>
-      </w:r>
-      <w:proofErr w:type="spellEnd"/>
-      <w:r>
-        <w:rPr>
-          <w:rFonts w:ascii="Arial" w:eastAsia="Times New Roman" w:hAnsi="Arial" w:cs="Arial"/>
-          <w:sz w:val="24"/>
-          <w:szCs w:val="24"/>
-        </w:rPr>
-        <w:t>. She doesn’t tell him that he’d kill William just in case he’s the witch. They also figure it would be best to vote out odd first, as he’s the least predictable one since he’d just mess with them for fun. At the end of Round 1, Odd is killed by a vote, and Elizabeth is killed by the witch.</w:t>
-      </w:r>
-    </w:p>
-    <w:p>
-      <w:pPr>
-        <w:spacing w:after="0" w:line="360" w:lineRule="auto"/>
-        <w:rPr>
-          <w:rFonts w:ascii="Arial" w:eastAsia="Times New Roman" w:hAnsi="Arial" w:cs="Arial"/>
-          <w:sz w:val="24"/>
-          <w:szCs w:val="24"/>
-        </w:rPr>
-      </w:pPr>
-      <w:r>
-        <w:rPr>
-          <w:rFonts w:ascii="Arial" w:eastAsia="Times New Roman" w:hAnsi="Arial" w:cs="Arial"/>
-          <w:sz w:val="24"/>
-          <w:szCs w:val="24"/>
-        </w:rPr>
-        <w:t xml:space="preserve">        </w:t>
-      </w:r>
-      <w:r>
-        <w:rPr>
-          <w:rFonts w:ascii="Arial" w:eastAsia="Times New Roman" w:hAnsi="Arial" w:cs="Arial"/>
-          <w:sz w:val="24"/>
-          <w:szCs w:val="24"/>
-        </w:rPr>
-        <w:tab/>
-        <w:t xml:space="preserve">At the start of round 2, everyone is suspicious of </w:t>
-      </w:r>
-      <w:proofErr w:type="spellStart"/>
-      <w:r>
-        <w:rPr>
-          <w:rFonts w:ascii="Arial" w:eastAsia="Times New Roman" w:hAnsi="Arial" w:cs="Arial"/>
-          <w:sz w:val="24"/>
-          <w:szCs w:val="24"/>
-        </w:rPr>
-        <w:t>Yumi</w:t>
-      </w:r>
-      <w:proofErr w:type="spellEnd"/>
-      <w:r>
-        <w:rPr>
-          <w:rFonts w:ascii="Arial" w:eastAsia="Times New Roman" w:hAnsi="Arial" w:cs="Arial"/>
-          <w:sz w:val="24"/>
-          <w:szCs w:val="24"/>
-        </w:rPr>
-        <w:t xml:space="preserve"> since they figure that’s who she’d kill first. </w:t>
-      </w:r>
-      <w:proofErr w:type="spellStart"/>
-      <w:r>
-        <w:rPr>
-          <w:rFonts w:ascii="Arial" w:eastAsia="Times New Roman" w:hAnsi="Arial" w:cs="Arial"/>
-          <w:sz w:val="24"/>
-          <w:szCs w:val="24"/>
-        </w:rPr>
-        <w:t>Jeremie</w:t>
-      </w:r>
-      <w:proofErr w:type="spellEnd"/>
-      <w:r>
-        <w:rPr>
-          <w:rFonts w:ascii="Arial" w:eastAsia="Times New Roman" w:hAnsi="Arial" w:cs="Arial"/>
-          <w:sz w:val="24"/>
-          <w:szCs w:val="24"/>
-        </w:rPr>
-        <w:t xml:space="preserve">, </w:t>
-      </w:r>
-      <w:proofErr w:type="spellStart"/>
-      <w:r>
-        <w:rPr>
-          <w:rFonts w:ascii="Arial" w:eastAsia="Times New Roman" w:hAnsi="Arial" w:cs="Arial"/>
-          <w:sz w:val="24"/>
-          <w:szCs w:val="24"/>
-        </w:rPr>
-        <w:t>Aelita</w:t>
-      </w:r>
-      <w:proofErr w:type="spellEnd"/>
-      <w:r>
-        <w:rPr>
-          <w:rFonts w:ascii="Arial" w:eastAsia="Times New Roman" w:hAnsi="Arial" w:cs="Arial"/>
-          <w:sz w:val="24"/>
-          <w:szCs w:val="24"/>
-        </w:rPr>
-        <w:t xml:space="preserve">, Ulrich, and William form a private chat. </w:t>
-      </w:r>
-      <w:proofErr w:type="spellStart"/>
-      <w:r>
-        <w:rPr>
-          <w:rFonts w:ascii="Arial" w:eastAsia="Times New Roman" w:hAnsi="Arial" w:cs="Arial"/>
-          <w:sz w:val="24"/>
-          <w:szCs w:val="24"/>
-        </w:rPr>
-        <w:t>Jeremie</w:t>
-      </w:r>
-      <w:proofErr w:type="spellEnd"/>
-      <w:r>
-        <w:rPr>
-          <w:rFonts w:ascii="Arial" w:eastAsia="Times New Roman" w:hAnsi="Arial" w:cs="Arial"/>
-          <w:sz w:val="24"/>
-          <w:szCs w:val="24"/>
-        </w:rPr>
-        <w:t xml:space="preserve"> and </w:t>
-      </w:r>
-      <w:proofErr w:type="spellStart"/>
-      <w:r>
-        <w:rPr>
-          <w:rFonts w:ascii="Arial" w:eastAsia="Times New Roman" w:hAnsi="Arial" w:cs="Arial"/>
-          <w:sz w:val="24"/>
-          <w:szCs w:val="24"/>
-        </w:rPr>
-        <w:t>Aelita</w:t>
-      </w:r>
-      <w:proofErr w:type="spellEnd"/>
-      <w:r>
-        <w:rPr>
-          <w:rFonts w:ascii="Arial" w:eastAsia="Times New Roman" w:hAnsi="Arial" w:cs="Arial"/>
-          <w:sz w:val="24"/>
-          <w:szCs w:val="24"/>
-        </w:rPr>
-        <w:t xml:space="preserve"> try to convince William and Ulrich to vote off </w:t>
-      </w:r>
-      <w:proofErr w:type="spellStart"/>
-      <w:r>
-        <w:rPr>
-          <w:rFonts w:ascii="Arial" w:eastAsia="Times New Roman" w:hAnsi="Arial" w:cs="Arial"/>
-          <w:sz w:val="24"/>
-          <w:szCs w:val="24"/>
-        </w:rPr>
-        <w:t>Yumi</w:t>
-      </w:r>
-      <w:proofErr w:type="spellEnd"/>
-      <w:r>
-        <w:rPr>
-          <w:rFonts w:ascii="Arial" w:eastAsia="Times New Roman" w:hAnsi="Arial" w:cs="Arial"/>
-          <w:sz w:val="24"/>
-          <w:szCs w:val="24"/>
-        </w:rPr>
-        <w:t xml:space="preserve">, since they need 3 votes. </w:t>
-      </w:r>
-      <w:proofErr w:type="spellStart"/>
-      <w:r>
-        <w:rPr>
-          <w:rFonts w:ascii="Arial" w:eastAsia="Times New Roman" w:hAnsi="Arial" w:cs="Arial"/>
-          <w:sz w:val="24"/>
-          <w:szCs w:val="24"/>
-        </w:rPr>
-        <w:t>Yumi</w:t>
-      </w:r>
-      <w:proofErr w:type="spellEnd"/>
-      <w:r>
-        <w:rPr>
-          <w:rFonts w:ascii="Arial" w:eastAsia="Times New Roman" w:hAnsi="Arial" w:cs="Arial"/>
-          <w:sz w:val="24"/>
-          <w:szCs w:val="24"/>
-        </w:rPr>
-        <w:t xml:space="preserve"> privately messages Ulrich telling him if she dies and the witch is not found its </w:t>
-      </w:r>
-      <w:proofErr w:type="spellStart"/>
-      <w:r>
-        <w:rPr>
-          <w:rFonts w:ascii="Arial" w:eastAsia="Times New Roman" w:hAnsi="Arial" w:cs="Arial"/>
-          <w:sz w:val="24"/>
-          <w:szCs w:val="24"/>
-        </w:rPr>
-        <w:t>Aelita</w:t>
-      </w:r>
-      <w:proofErr w:type="spellEnd"/>
-      <w:r>
-        <w:rPr>
-          <w:rFonts w:ascii="Arial" w:eastAsia="Times New Roman" w:hAnsi="Arial" w:cs="Arial"/>
-          <w:sz w:val="24"/>
-          <w:szCs w:val="24"/>
-        </w:rPr>
-        <w:t xml:space="preserve">. She figures </w:t>
-      </w:r>
-      <w:proofErr w:type="spellStart"/>
-      <w:r>
-        <w:rPr>
-          <w:rFonts w:ascii="Arial" w:eastAsia="Times New Roman" w:hAnsi="Arial" w:cs="Arial"/>
-          <w:sz w:val="24"/>
-          <w:szCs w:val="24"/>
-        </w:rPr>
-        <w:t>Aelita</w:t>
-      </w:r>
-      <w:proofErr w:type="spellEnd"/>
-      <w:r>
-        <w:rPr>
-          <w:rFonts w:ascii="Arial" w:eastAsia="Times New Roman" w:hAnsi="Arial" w:cs="Arial"/>
-          <w:sz w:val="24"/>
-          <w:szCs w:val="24"/>
-        </w:rPr>
-        <w:t xml:space="preserve"> is smart enough to hide and use the group to kill her off. Just in case, she also sends the message to William. The group votes in round 2, and </w:t>
-      </w:r>
-      <w:proofErr w:type="spellStart"/>
-      <w:r>
-        <w:rPr>
-          <w:rFonts w:ascii="Arial" w:eastAsia="Times New Roman" w:hAnsi="Arial" w:cs="Arial"/>
-          <w:sz w:val="24"/>
-          <w:szCs w:val="24"/>
-        </w:rPr>
-        <w:t>Yumi</w:t>
-      </w:r>
-      <w:proofErr w:type="spellEnd"/>
-      <w:r>
-        <w:rPr>
-          <w:rFonts w:ascii="Arial" w:eastAsia="Times New Roman" w:hAnsi="Arial" w:cs="Arial"/>
-          <w:sz w:val="24"/>
-          <w:szCs w:val="24"/>
-        </w:rPr>
-        <w:t xml:space="preserve"> is killed off by both the group and the witch.</w:t>
-      </w:r>
-    </w:p>
-    <w:p>
-      <w:pPr>
-        <w:spacing w:after="0" w:line="360" w:lineRule="auto"/>
-        <w:rPr>
-          <w:rFonts w:ascii="Arial" w:eastAsia="Times New Roman" w:hAnsi="Arial" w:cs="Arial"/>
-          <w:sz w:val="24"/>
-          <w:szCs w:val="24"/>
-        </w:rPr>
-      </w:pPr>
-      <w:r>
-        <w:rPr>
-          <w:rFonts w:ascii="Arial" w:eastAsia="Times New Roman" w:hAnsi="Arial" w:cs="Arial"/>
-          <w:sz w:val="24"/>
-          <w:szCs w:val="24"/>
-        </w:rPr>
-        <w:t xml:space="preserve">        </w:t>
-      </w:r>
-      <w:r>
-        <w:rPr>
-          <w:rFonts w:ascii="Arial" w:eastAsia="Times New Roman" w:hAnsi="Arial" w:cs="Arial"/>
-          <w:sz w:val="24"/>
-          <w:szCs w:val="24"/>
-        </w:rPr>
-        <w:tab/>
-        <w:t xml:space="preserve">At the start of round 3, Ulrich is suspicious of </w:t>
-      </w:r>
-      <w:proofErr w:type="spellStart"/>
-      <w:r>
-        <w:rPr>
-          <w:rFonts w:ascii="Arial" w:eastAsia="Times New Roman" w:hAnsi="Arial" w:cs="Arial"/>
-          <w:sz w:val="24"/>
-          <w:szCs w:val="24"/>
-        </w:rPr>
-        <w:t>Aelita</w:t>
-      </w:r>
-      <w:proofErr w:type="spellEnd"/>
-      <w:r>
-        <w:rPr>
-          <w:rFonts w:ascii="Arial" w:eastAsia="Times New Roman" w:hAnsi="Arial" w:cs="Arial"/>
-          <w:sz w:val="24"/>
-          <w:szCs w:val="24"/>
-        </w:rPr>
-        <w:t xml:space="preserve"> since she or </w:t>
-      </w:r>
-      <w:proofErr w:type="spellStart"/>
-      <w:r>
-        <w:rPr>
-          <w:rFonts w:ascii="Arial" w:eastAsia="Times New Roman" w:hAnsi="Arial" w:cs="Arial"/>
-          <w:sz w:val="24"/>
-          <w:szCs w:val="24"/>
-        </w:rPr>
-        <w:t>Jeremie</w:t>
-      </w:r>
-      <w:proofErr w:type="spellEnd"/>
-      <w:r>
-        <w:rPr>
-          <w:rFonts w:ascii="Arial" w:eastAsia="Times New Roman" w:hAnsi="Arial" w:cs="Arial"/>
-          <w:sz w:val="24"/>
-          <w:szCs w:val="24"/>
-        </w:rPr>
-        <w:t xml:space="preserve"> would have the most reason to kill </w:t>
-      </w:r>
-      <w:proofErr w:type="spellStart"/>
-      <w:r>
-        <w:rPr>
-          <w:rFonts w:ascii="Arial" w:eastAsia="Times New Roman" w:hAnsi="Arial" w:cs="Arial"/>
-          <w:sz w:val="24"/>
-          <w:szCs w:val="24"/>
-        </w:rPr>
-        <w:t>Yumi</w:t>
-      </w:r>
-      <w:proofErr w:type="spellEnd"/>
-      <w:r>
-        <w:rPr>
-          <w:rFonts w:ascii="Arial" w:eastAsia="Times New Roman" w:hAnsi="Arial" w:cs="Arial"/>
-          <w:sz w:val="24"/>
-          <w:szCs w:val="24"/>
-        </w:rPr>
-        <w:t xml:space="preserve">. She’s the smartest after those 2. William messages Ulrich and says they should kill </w:t>
-      </w:r>
-      <w:proofErr w:type="spellStart"/>
-      <w:r>
-        <w:rPr>
-          <w:rFonts w:ascii="Arial" w:eastAsia="Times New Roman" w:hAnsi="Arial" w:cs="Arial"/>
-          <w:sz w:val="24"/>
-          <w:szCs w:val="24"/>
-        </w:rPr>
-        <w:t>Aelita</w:t>
-      </w:r>
-      <w:proofErr w:type="spellEnd"/>
-      <w:r>
-        <w:rPr>
-          <w:rFonts w:ascii="Arial" w:eastAsia="Times New Roman" w:hAnsi="Arial" w:cs="Arial"/>
-          <w:sz w:val="24"/>
-          <w:szCs w:val="24"/>
-        </w:rPr>
-        <w:t xml:space="preserve">, since it did match what </w:t>
-      </w:r>
-      <w:proofErr w:type="spellStart"/>
-      <w:r>
-        <w:rPr>
-          <w:rFonts w:ascii="Arial" w:eastAsia="Times New Roman" w:hAnsi="Arial" w:cs="Arial"/>
-          <w:sz w:val="24"/>
-          <w:szCs w:val="24"/>
-        </w:rPr>
-        <w:t>Yumi</w:t>
-      </w:r>
-      <w:proofErr w:type="spellEnd"/>
-      <w:r>
-        <w:rPr>
-          <w:rFonts w:ascii="Arial" w:eastAsia="Times New Roman" w:hAnsi="Arial" w:cs="Arial"/>
-          <w:sz w:val="24"/>
-          <w:szCs w:val="24"/>
-        </w:rPr>
-        <w:t xml:space="preserve"> said. They both vote </w:t>
-      </w:r>
-      <w:proofErr w:type="spellStart"/>
-      <w:r>
-        <w:rPr>
-          <w:rFonts w:ascii="Arial" w:eastAsia="Times New Roman" w:hAnsi="Arial" w:cs="Arial"/>
-          <w:sz w:val="24"/>
-          <w:szCs w:val="24"/>
-        </w:rPr>
-        <w:t>Aelita</w:t>
-      </w:r>
-      <w:proofErr w:type="spellEnd"/>
-      <w:r>
-        <w:rPr>
-          <w:rFonts w:ascii="Arial" w:eastAsia="Times New Roman" w:hAnsi="Arial" w:cs="Arial"/>
-          <w:sz w:val="24"/>
-          <w:szCs w:val="24"/>
-        </w:rPr>
-        <w:t xml:space="preserve"> despite </w:t>
-      </w:r>
-      <w:proofErr w:type="spellStart"/>
-      <w:r>
-        <w:rPr>
-          <w:rFonts w:ascii="Arial" w:eastAsia="Times New Roman" w:hAnsi="Arial" w:cs="Arial"/>
-          <w:sz w:val="24"/>
-          <w:szCs w:val="24"/>
-        </w:rPr>
-        <w:t>Jeremie</w:t>
-      </w:r>
-      <w:proofErr w:type="spellEnd"/>
-      <w:r>
-        <w:rPr>
-          <w:rFonts w:ascii="Arial" w:eastAsia="Times New Roman" w:hAnsi="Arial" w:cs="Arial"/>
-          <w:sz w:val="24"/>
-          <w:szCs w:val="24"/>
-        </w:rPr>
-        <w:t xml:space="preserve"> and </w:t>
-      </w:r>
-      <w:proofErr w:type="spellStart"/>
-      <w:r>
-        <w:rPr>
-          <w:rFonts w:ascii="Arial" w:eastAsia="Times New Roman" w:hAnsi="Arial" w:cs="Arial"/>
-          <w:sz w:val="24"/>
-          <w:szCs w:val="24"/>
-        </w:rPr>
-        <w:t>Aelita’s</w:t>
-      </w:r>
-      <w:proofErr w:type="spellEnd"/>
-      <w:r>
-        <w:rPr>
-          <w:rFonts w:ascii="Arial" w:eastAsia="Times New Roman" w:hAnsi="Arial" w:cs="Arial"/>
-          <w:sz w:val="24"/>
-          <w:szCs w:val="24"/>
-        </w:rPr>
-        <w:t xml:space="preserve"> protests of her innocence. </w:t>
-      </w:r>
-      <w:proofErr w:type="spellStart"/>
-      <w:r>
-        <w:rPr>
-          <w:rFonts w:ascii="Arial" w:eastAsia="Times New Roman" w:hAnsi="Arial" w:cs="Arial"/>
-          <w:sz w:val="24"/>
-          <w:szCs w:val="24"/>
-        </w:rPr>
-        <w:t>Aelita</w:t>
-      </w:r>
-      <w:proofErr w:type="spellEnd"/>
-      <w:r>
-        <w:rPr>
-          <w:rFonts w:ascii="Arial" w:eastAsia="Times New Roman" w:hAnsi="Arial" w:cs="Arial"/>
-          <w:sz w:val="24"/>
-          <w:szCs w:val="24"/>
-        </w:rPr>
-        <w:t xml:space="preserve"> is voted off and </w:t>
+        <w:t xml:space="preserve"> and Aelita’s protests of her innocence. Aelita is voted off and </w:t>
       </w:r>
       <w:proofErr w:type="spellStart"/>
       <w:r>
@@ -3499,8 +3110,6 @@
           <w:szCs w:val="24"/>
         </w:rPr>
       </w:pPr>
-      <w:bookmarkStart w:id="0" w:name="_GoBack"/>
-      <w:bookmarkEnd w:id="0"/>
     </w:p>
     <w:p>
       <w:pPr>
@@ -5106,41 +4715,41 @@
           </mc:Choice>
           <mc:Fallback>
             <w:pict>
-              <v:group w14:anchorId="7B6C197A" id="Group 53" o:spid="_x0000_s1026" style="position:absolute;margin-left:20.25pt;margin-top:-9.75pt;width:450pt;height:288.45pt;z-index:251683840" coordsize="57150,36633" o:gfxdata="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">
-                <v:line id="Straight Connector 51" o:spid="_x0000_s1027" style="position:absolute;visibility:visible;mso-wrap-style:square" from="15525,32385" to="35528,33051" o:connectortype="straight" o:gfxdata="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" strokecolor="black [3200]" strokeweight=".5pt">
+              <v:group w14:anchorId="7B6C197A" id="Group 53" o:spid="_x0000_s1026" style="position:absolute;margin-left:20.25pt;margin-top:-9.75pt;width:450pt;height:288.45pt;z-index:251683840" coordsize="57150,36633" o:gfxdata="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">
+                <v:line id="Straight Connector 51" o:spid="_x0000_s1027" style="position:absolute;visibility:visible;mso-wrap-style:square" from="15525,32385" to="35528,33051" o:connectortype="straight" o:gfxdata="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" strokecolor="black [3200]" strokeweight=".5pt">
                   <v:stroke joinstyle="miter"/>
                 </v:line>
-                <v:line id="Straight Connector 52" o:spid="_x0000_s1028" style="position:absolute;visibility:visible;mso-wrap-style:square" from="26479,25146" to="35718,31051" o:connectortype="straight" o:gfxdata="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" strokecolor="black [3200]" strokeweight=".5pt">
+                <v:line id="Straight Connector 52" o:spid="_x0000_s1028" style="position:absolute;visibility:visible;mso-wrap-style:square" from="26479,25146" to="35718,31051" o:connectortype="straight" o:gfxdata="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" strokecolor="black [3200]" strokeweight=".5pt">
                   <v:stroke joinstyle="miter"/>
                 </v:line>
-                <v:line id="Straight Connector 43" o:spid="_x0000_s1029" style="position:absolute;visibility:visible;mso-wrap-style:square" from="7810,19812" to="13049,31337" o:connectortype="straight" o:gfxdata="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" strokecolor="black [3200]" strokeweight=".5pt">
+                <v:line id="Straight Connector 43" o:spid="_x0000_s1029" style="position:absolute;visibility:visible;mso-wrap-style:square" from="7810,19812" to="13049,31337" o:connectortype="straight" o:gfxdata="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" strokecolor="black [3200]" strokeweight=".5pt">
                   <v:stroke joinstyle="miter"/>
                 </v:line>
-                <v:line id="Straight Connector 44" o:spid="_x0000_s1030" style="position:absolute;visibility:visible;mso-wrap-style:square" from="18478,21621" to="23145,25241" o:connectortype="straight" o:gfxdata="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" strokecolor="black [3200]" strokeweight=".5pt">
+                <v:line id="Straight Connector 44" o:spid="_x0000_s1030" style="position:absolute;visibility:visible;mso-wrap-style:square" from="18478,21621" to="23145,25241" o:connectortype="straight" o:gfxdata="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" strokecolor="black [3200]" strokeweight=".5pt">
                   <v:stroke joinstyle="miter"/>
                 </v:line>
-                <v:line id="Straight Connector 39" o:spid="_x0000_s1031" style="position:absolute;flip:x;visibility:visible;mso-wrap-style:square" from="38766,22479" to="43815,32194" o:connectortype="straight" o:gfxdata="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" strokecolor="black [3200]" strokeweight=".5pt">
+                <v:line id="Straight Connector 39" o:spid="_x0000_s1031" style="position:absolute;flip:x;visibility:visible;mso-wrap-style:square" from="38766,22479" to="43815,32194" o:connectortype="straight" o:gfxdata="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" strokecolor="black [3200]" strokeweight=".5pt">
                   <v:stroke joinstyle="miter"/>
                 </v:line>
-                <v:line id="Straight Connector 32" o:spid="_x0000_s1032" style="position:absolute;visibility:visible;mso-wrap-style:square" from="33147,16097" to="42576,17907" o:connectortype="straight" o:gfxdata="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" strokecolor="black [3200]" strokeweight=".5pt">
+                <v:line id="Straight Connector 32" o:spid="_x0000_s1032" style="position:absolute;visibility:visible;mso-wrap-style:square" from="33147,16097" to="42576,17907" o:connectortype="straight" o:gfxdata="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" strokecolor="black [3200]" strokeweight=".5pt">
                   <v:stroke joinstyle="miter"/>
                 </v:line>
-                <v:line id="Straight Connector 33" o:spid="_x0000_s1033" style="position:absolute;visibility:visible;mso-wrap-style:square" from="38100,12192" to="42481,16668" o:connectortype="straight" o:gfxdata="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" strokecolor="black [3200]" strokeweight=".5pt">
+                <v:line id="Straight Connector 33" o:spid="_x0000_s1033" style="position:absolute;visibility:visible;mso-wrap-style:square" from="38100,12192" to="42481,16668" o:connectortype="straight" o:gfxdata="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" strokecolor="black [3200]" strokeweight=".5pt">
                   <v:stroke joinstyle="miter"/>
                 </v:line>
-                <v:line id="Straight Connector 20" o:spid="_x0000_s1034" style="position:absolute;flip:y;visibility:visible;mso-wrap-style:square" from="45434,2095" to="52006,4572" o:connectortype="straight" o:gfxdata="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" strokecolor="black [3200]" strokeweight=".5pt">
+                <v:line id="Straight Connector 20" o:spid="_x0000_s1034" style="position:absolute;flip:y;visibility:visible;mso-wrap-style:square" from="45434,2095" to="52006,4572" o:connectortype="straight" o:gfxdata="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" strokecolor="black [3200]" strokeweight=".5pt">
                   <v:stroke joinstyle="miter"/>
                 </v:line>
-                <v:line id="Straight Connector 21" o:spid="_x0000_s1035" style="position:absolute;visibility:visible;mso-wrap-style:square" from="44196,1428" to="52482,3238" o:connectortype="straight" o:gfxdata="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" strokecolor="black [3200]" strokeweight=".5pt">
+                <v:line id="Straight Connector 21" o:spid="_x0000_s1035" style="position:absolute;visibility:visible;mso-wrap-style:square" from="44196,1428" to="52482,3238" o:connectortype="straight" o:gfxdata="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" strokecolor="black [3200]" strokeweight=".5pt">
                   <v:stroke joinstyle="miter"/>
                 </v:line>
-                <v:line id="Straight Connector 19" o:spid="_x0000_s1036" style="position:absolute;flip:y;visibility:visible;mso-wrap-style:square" from="36480,6191" to="43459,6496" o:connectortype="straight" o:gfxdata="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" strokecolor="black [3200]" strokeweight=".5pt">
+                <v:line id="Straight Connector 19" o:spid="_x0000_s1036" style="position:absolute;flip:y;visibility:visible;mso-wrap-style:square" from="36480,6191" to="43459,6496" o:connectortype="straight" o:gfxdata="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" strokecolor="black [3200]" strokeweight=".5pt">
                   <v:stroke joinstyle="miter"/>
                 </v:line>
-                <v:line id="Straight Connector 13" o:spid="_x0000_s1037" style="position:absolute;flip:y;visibility:visible;mso-wrap-style:square" from="34099,1714" to="41732,3790" o:connectortype="straight" o:gfxdata="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" strokecolor="black [3200]" strokeweight=".5pt">
+                <v:line id="Straight Connector 13" o:spid="_x0000_s1037" style="position:absolute;flip:y;visibility:visible;mso-wrap-style:square" from="34099,1714" to="41732,3790" o:connectortype="straight" o:gfxdata="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" strokecolor="black [3200]" strokeweight=".5pt">
                   <v:stroke joinstyle="miter"/>
                 </v:line>
-                <v:group id="Group 11" o:spid="_x0000_s1038" style="position:absolute;left:17430;top:4857;width:6954;height:5334" coordsize="6953,5334" o:gfxdata="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">
+                <v:group id="Group 11" o:spid="_x0000_s1038" style="position:absolute;left:17430;top:4857;width:6954;height:5334" coordsize="6953,5334" o:gfxdata="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">
                   <v:shapetype id="_x0000_t75" coordsize="21600,21600" o:spt="75" o:preferrelative="t" path="m@4@5l@4@11@9@11@9@5xe" filled="f" stroked="f">
                     <v:stroke joinstyle="miter"/>
                     <v:formulas>
@@ -5160,14 +4769,14 @@
                     <v:path o:extrusionok="f" gradientshapeok="t" o:connecttype="rect"/>
                     <o:lock v:ext="edit" aspectratio="t"/>
                   </v:shapetype>
-                  <v:shape id="Picture 1" o:spid="_x0000_s1039" type="#_x0000_t75" style="position:absolute;left:1238;width:2946;height:4279;visibility:visible;mso-wrap-style:square" o:gfxdata="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">
+                  <v:shape id="Picture 1" o:spid="_x0000_s1039" type="#_x0000_t75" style="position:absolute;left:1238;width:2946;height:4279;visibility:visible;mso-wrap-style:square" o:gfxdata="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">
                     <v:imagedata r:id="rId9" o:title=""/>
                   </v:shape>
                   <v:shapetype id="_x0000_t202" coordsize="21600,21600" o:spt="202" path="m,l,21600r21600,l21600,xe">
                     <v:stroke joinstyle="miter"/>
                     <v:path gradientshapeok="t" o:connecttype="rect"/>
                   </v:shapetype>
-                  <v:shape id="Text Box 10" o:spid="_x0000_s1040" type="#_x0000_t202" style="position:absolute;top:3048;width:6953;height:2286;visibility:visible;mso-wrap-style:square;v-text-anchor:top" o:gfxdata="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" filled="f" stroked="f" strokeweight=".5pt">
+                  <v:shape id="Text Box 10" o:spid="_x0000_s1040" type="#_x0000_t202" style="position:absolute;top:3048;width:6953;height:2286;visibility:visible;mso-wrap-style:square;v-text-anchor:top" o:gfxdata="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" filled="f" stroked="f" strokeweight=".5pt">
                     <v:textbox>
                       <w:txbxContent>
                         <w:p>
@@ -5179,13 +4788,13 @@
                     </v:textbox>
                   </v:shape>
                 </v:group>
-                <v:line id="Straight Connector 5" o:spid="_x0000_s1041" style="position:absolute;flip:y;visibility:visible;mso-wrap-style:square" from="22383,1524" to="31623,6191" o:connectortype="straight" o:gfxdata="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" strokecolor="black [3200]" strokeweight=".5pt">
+                <v:line id="Straight Connector 5" o:spid="_x0000_s1041" style="position:absolute;flip:y;visibility:visible;mso-wrap-style:square" from="22383,1524" to="31623,6191" o:connectortype="straight" o:gfxdata="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" strokecolor="black [3200]" strokeweight=".5pt">
                   <v:stroke joinstyle="miter"/>
                 </v:line>
-                <v:line id="Straight Connector 6" o:spid="_x0000_s1042" style="position:absolute;flip:y;visibility:visible;mso-wrap-style:square" from="22574,6381" to="30480,7239" o:connectortype="straight" o:gfxdata="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" strokecolor="black [3200]" strokeweight=".5pt">
+                <v:line id="Straight Connector 6" o:spid="_x0000_s1042" style="position:absolute;flip:y;visibility:visible;mso-wrap-style:square" from="22574,6381" to="30480,7239" o:connectortype="straight" o:gfxdata="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" strokecolor="black [3200]" strokeweight=".5pt">
                   <v:stroke joinstyle="miter"/>
                 </v:line>
-                <v:oval id="Oval 8" o:spid="_x0000_s1043" style="position:absolute;left:26765;width:8382;height:3892;visibility:visible;mso-wrap-style:square;v-text-anchor:middle" o:gfxdata="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" fillcolor="white [3201]" strokecolor="#70ad47 [3209]" strokeweight="1pt">
+                <v:oval id="Oval 8" o:spid="_x0000_s1043" style="position:absolute;left:26765;width:8382;height:3892;visibility:visible;mso-wrap-style:square;v-text-anchor:middle" o:gfxdata="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" fillcolor="white [3201]" strokecolor="#70ad47 [3209]" strokeweight="1pt">
                   <v:stroke joinstyle="miter"/>
                   <v:textbox>
                     <w:txbxContent>
@@ -5209,7 +4818,7 @@
                     </w:txbxContent>
                   </v:textbox>
                 </v:oval>
-                <v:oval id="Oval 9" o:spid="_x0000_s1044" style="position:absolute;left:29432;top:4476;width:8382;height:3810;visibility:visible;mso-wrap-style:square;v-text-anchor:middle" o:gfxdata="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" fillcolor="white [3201]" strokecolor="#70ad47 [3209]" strokeweight="1pt">
+                <v:oval id="Oval 9" o:spid="_x0000_s1044" style="position:absolute;left:29432;top:4476;width:8382;height:3810;visibility:visible;mso-wrap-style:square;v-text-anchor:middle" o:gfxdata="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" fillcolor="white [3201]" strokecolor="#70ad47 [3209]" strokeweight="1pt">
                   <v:stroke joinstyle="miter"/>
                   <v:textbox>
                     <w:txbxContent>
@@ -5233,11 +4842,11 @@
                     </w:txbxContent>
                   </v:textbox>
                 </v:oval>
-                <v:group id="Group 15" o:spid="_x0000_s1045" style="position:absolute;left:39147;top:1714;width:9621;height:6915" coordsize="9621,6917" o:gfxdata="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">
-                  <v:shape id="Picture 12" o:spid="_x0000_s1046" type="#_x0000_t75" style="position:absolute;left:2544;width:4058;height:4127;visibility:visible;mso-wrap-style:square" o:gfxdata="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">
+                <v:group id="Group 15" o:spid="_x0000_s1045" style="position:absolute;left:39147;top:1714;width:9621;height:6915" coordsize="9621,6917" o:gfxdata="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">
+                  <v:shape id="Picture 12" o:spid="_x0000_s1046" type="#_x0000_t75" style="position:absolute;left:2544;width:4058;height:4127;visibility:visible;mso-wrap-style:square" o:gfxdata="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">
                     <v:imagedata r:id="rId10" o:title="" croptop="4864f" cropbottom="7971f" cropleft="7111f" cropright="7896f"/>
                   </v:shape>
-                  <v:shape id="Text Box 14" o:spid="_x0000_s1047" type="#_x0000_t202" style="position:absolute;top:3657;width:9621;height:3260;visibility:visible;mso-wrap-style:square;v-text-anchor:top" o:gfxdata="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" filled="f" stroked="f" strokeweight=".5pt">
+                  <v:shape id="Text Box 14" o:spid="_x0000_s1047" type="#_x0000_t202" style="position:absolute;top:3657;width:9621;height:3260;visibility:visible;mso-wrap-style:square;v-text-anchor:top" o:gfxdata="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" filled="f" stroked="f" strokeweight=".5pt">
                     <v:textbox>
                       <w:txbxContent>
                         <w:p>
@@ -5254,11 +4863,11 @@
                     </v:textbox>
                   </v:shape>
                 </v:group>
-                <v:group id="Group 16" o:spid="_x0000_s1048" style="position:absolute;left:40957;top:3905;width:8109;height:6915" coordorigin="954" coordsize="8111,6010" o:gfxdata="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">
-                  <v:shape id="Picture 17" o:spid="_x0000_s1049" type="#_x0000_t75" style="position:absolute;left:2544;width:4058;height:4127;visibility:visible;mso-wrap-style:square" o:gfxdata="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">
+                <v:group id="Group 16" o:spid="_x0000_s1048" style="position:absolute;left:40957;top:3905;width:8109;height:6915" coordorigin="954" coordsize="8111,6010" o:gfxdata="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">
+                  <v:shape id="Picture 17" o:spid="_x0000_s1049" type="#_x0000_t75" style="position:absolute;left:2544;width:4058;height:4127;visibility:visible;mso-wrap-style:square" o:gfxdata="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">
                     <v:imagedata r:id="rId10" o:title="" croptop="4864f" cropbottom="7971f" cropleft="7111f" cropright="7896f"/>
                   </v:shape>
-                  <v:shape id="Text Box 18" o:spid="_x0000_s1050" type="#_x0000_t202" style="position:absolute;left:954;top:3724;width:8111;height:2286;visibility:visible;mso-wrap-style:square;v-text-anchor:top" o:gfxdata="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" filled="f" stroked="f" strokeweight=".5pt">
+                  <v:shape id="Text Box 18" o:spid="_x0000_s1050" type="#_x0000_t202" style="position:absolute;left:954;top:3724;width:8111;height:2286;visibility:visible;mso-wrap-style:square;v-text-anchor:top" o:gfxdata="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" filled="f" stroked="f" strokeweight=".5pt">
                     <v:textbox>
                       <w:txbxContent>
                         <w:p>
@@ -5272,11 +4881,11 @@
                     </v:textbox>
                   </v:shape>
                 </v:group>
-                <v:group id="Group 34" o:spid="_x0000_s1051" style="position:absolute;left:50958;top:1333;width:6192;height:6344" coordsize="6191,6343" o:gfxdata="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">
-                  <v:shape id="Picture 22" o:spid="_x0000_s1052" type="#_x0000_t75" style="position:absolute;left:95;width:4965;height:4191;visibility:visible;mso-wrap-style:square" o:gfxdata="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">
+                <v:group id="Group 34" o:spid="_x0000_s1051" style="position:absolute;left:50958;top:1333;width:6192;height:6344" coordsize="6191,6343" o:gfxdata="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">
+                  <v:shape id="Picture 22" o:spid="_x0000_s1052" type="#_x0000_t75" style="position:absolute;left:95;width:4965;height:4191;visibility:visible;mso-wrap-style:square" o:gfxdata="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">
                     <v:imagedata r:id="rId11" o:title=""/>
                   </v:shape>
-                  <v:shape id="Text Box 23" o:spid="_x0000_s1053" type="#_x0000_t202" style="position:absolute;top:3714;width:6191;height:2629;visibility:visible;mso-wrap-style:square;v-text-anchor:top" o:gfxdata="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" filled="f" stroked="f" strokeweight=".5pt">
+                  <v:shape id="Text Box 23" o:spid="_x0000_s1053" type="#_x0000_t202" style="position:absolute;top:3714;width:6191;height:2629;visibility:visible;mso-wrap-style:square;v-text-anchor:top" o:gfxdata="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" filled="f" stroked="f" strokeweight=".5pt">
                     <v:textbox>
                       <w:txbxContent>
                         <w:p>
@@ -5288,13 +4897,13 @@
                     </v:textbox>
                   </v:shape>
                 </v:group>
-                <v:line id="Straight Connector 24" o:spid="_x0000_s1054" style="position:absolute;visibility:visible;mso-wrap-style:square" from="21812,10477" to="27336,15430" o:connectortype="straight" o:gfxdata="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" strokecolor="black [3200]" strokeweight=".5pt">
+                <v:line id="Straight Connector 24" o:spid="_x0000_s1054" style="position:absolute;visibility:visible;mso-wrap-style:square" from="21812,10477" to="27336,15430" o:connectortype="straight" o:gfxdata="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" strokecolor="black [3200]" strokeweight=".5pt">
                   <v:stroke joinstyle="miter"/>
                 </v:line>
-                <v:line id="Straight Connector 25" o:spid="_x0000_s1055" style="position:absolute;flip:x;visibility:visible;mso-wrap-style:square" from="18573,10858" to="18954,18192" o:connectortype="straight" o:gfxdata="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" strokecolor="black [3200]" strokeweight=".5pt">
+                <v:line id="Straight Connector 25" o:spid="_x0000_s1055" style="position:absolute;flip:x;visibility:visible;mso-wrap-style:square" from="18573,10858" to="18954,18192" o:connectortype="straight" o:gfxdata="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" strokecolor="black [3200]" strokeweight=".5pt">
                   <v:stroke joinstyle="miter"/>
                 </v:line>
-                <v:oval id="Oval 26" o:spid="_x0000_s1056" style="position:absolute;left:22574;top:13620;width:11385;height:4572;visibility:visible;mso-wrap-style:square;v-text-anchor:middle" o:gfxdata="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" fillcolor="white [3201]" strokecolor="#70ad47 [3209]" strokeweight="1pt">
+                <v:oval id="Oval 26" o:spid="_x0000_s1056" style="position:absolute;left:22574;top:13620;width:11385;height:4572;visibility:visible;mso-wrap-style:square;v-text-anchor:middle" o:gfxdata="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" fillcolor="white [3201]" strokecolor="#70ad47 [3209]" strokeweight="1pt">
                   <v:stroke joinstyle="miter"/>
                   <v:textbox>
                     <w:txbxContent>
@@ -5318,10 +4927,10 @@
                     </w:txbxContent>
                   </v:textbox>
                 </v:oval>
-                <v:line id="Straight Connector 27" o:spid="_x0000_s1057" style="position:absolute;visibility:visible;mso-wrap-style:square" from="22479,8572" to="30289,11049" o:connectortype="straight" o:gfxdata="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" strokecolor="black [3200]" strokeweight=".5pt">
+                <v:line id="Straight Connector 27" o:spid="_x0000_s1057" style="position:absolute;visibility:visible;mso-wrap-style:square" from="22479,8572" to="30289,11049" o:connectortype="straight" o:gfxdata="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" strokecolor="black [3200]" strokeweight=".5pt">
                   <v:stroke joinstyle="miter"/>
                 </v:line>
-                <v:oval id="Oval 28" o:spid="_x0000_s1058" style="position:absolute;left:28956;top:9144;width:11385;height:4572;visibility:visible;mso-wrap-style:square;v-text-anchor:middle" o:gfxdata="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" fillcolor="white [3201]" strokecolor="#70ad47 [3209]" strokeweight="1pt">
+                <v:oval id="Oval 28" o:spid="_x0000_s1058" style="position:absolute;left:28956;top:9144;width:11385;height:4572;visibility:visible;mso-wrap-style:square;v-text-anchor:middle" o:gfxdata="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" fillcolor="white [3201]" strokecolor="#70ad47 [3209]" strokeweight="1pt">
                   <v:stroke joinstyle="miter"/>
                   <v:textbox>
                     <w:txbxContent>
@@ -5345,11 +4954,11 @@
                     </w:txbxContent>
                   </v:textbox>
                 </v:oval>
-                <v:group id="Group 29" o:spid="_x0000_s1059" style="position:absolute;left:38576;top:16097;width:10382;height:6629" coordorigin="954,248" coordsize="10383,5762" o:gfxdata="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">
-                  <v:shape id="Picture 30" o:spid="_x0000_s1060" type="#_x0000_t75" style="position:absolute;left:3878;top:248;width:4057;height:4127;visibility:visible;mso-wrap-style:square" o:gfxdata="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">
+                <v:group id="Group 29" o:spid="_x0000_s1059" style="position:absolute;left:38576;top:16097;width:10382;height:6629" coordorigin="954,248" coordsize="10383,5762" o:gfxdata="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">
+                  <v:shape id="Picture 30" o:spid="_x0000_s1060" type="#_x0000_t75" style="position:absolute;left:3878;top:248;width:4057;height:4127;visibility:visible;mso-wrap-style:square" o:gfxdata="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">
                     <v:imagedata r:id="rId10" o:title="" croptop="4864f" cropbottom="7971f" cropleft="7111f" cropright="7896f"/>
                   </v:shape>
-                  <v:shape id="Text Box 31" o:spid="_x0000_s1061" type="#_x0000_t202" style="position:absolute;left:954;top:3724;width:10383;height:2286;visibility:visible;mso-wrap-style:square;v-text-anchor:top" o:gfxdata="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" filled="f" stroked="f" strokeweight=".5pt">
+                  <v:shape id="Text Box 31" o:spid="_x0000_s1061" type="#_x0000_t202" style="position:absolute;left:954;top:3724;width:10383;height:2286;visibility:visible;mso-wrap-style:square;v-text-anchor:top" o:gfxdata="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" filled="f" stroked="f" strokeweight=".5pt">
                     <v:textbox>
                       <w:txbxContent>
                         <w:p>
@@ -5363,11 +4972,11 @@
                     </v:textbox>
                   </v:shape>
                 </v:group>
-                <v:group id="Group 36" o:spid="_x0000_s1062" style="position:absolute;left:33909;top:30384;width:6191;height:6249" coordorigin="-381" coordsize="6191,6248" o:gfxdata="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">
-                  <v:shape id="Picture 37" o:spid="_x0000_s1063" type="#_x0000_t75" style="position:absolute;left:95;width:4965;height:4191;visibility:visible;mso-wrap-style:square" o:gfxdata="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">
+                <v:group id="Group 36" o:spid="_x0000_s1062" style="position:absolute;left:33909;top:30384;width:6191;height:6249" coordorigin="-381" coordsize="6191,6248" o:gfxdata="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">
+                  <v:shape id="Picture 37" o:spid="_x0000_s1063" type="#_x0000_t75" style="position:absolute;left:95;width:4965;height:4191;visibility:visible;mso-wrap-style:square" o:gfxdata="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">
                     <v:imagedata r:id="rId11" o:title=""/>
                   </v:shape>
-                  <v:shape id="Text Box 38" o:spid="_x0000_s1064" type="#_x0000_t202" style="position:absolute;left:-381;top:3619;width:6191;height:2629;visibility:visible;mso-wrap-style:square;v-text-anchor:top" o:gfxdata="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" filled="f" stroked="f" strokeweight=".5pt">
+                  <v:shape id="Text Box 38" o:spid="_x0000_s1064" type="#_x0000_t202" style="position:absolute;left:-381;top:3619;width:6191;height:2629;visibility:visible;mso-wrap-style:square;v-text-anchor:top" o:gfxdata="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" filled="f" stroked="f" strokeweight=".5pt">
                     <v:textbox>
                       <w:txbxContent>
                         <w:p>
@@ -5379,7 +4988,7 @@
                     </v:textbox>
                   </v:shape>
                 </v:group>
-                <v:oval id="Oval 40" o:spid="_x0000_s1065" style="position:absolute;left:12668;top:17526;width:11385;height:4572;visibility:visible;mso-wrap-style:square;v-text-anchor:middle" o:gfxdata="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" fillcolor="white [3201]" strokecolor="#70ad47 [3209]" strokeweight="1pt">
+                <v:oval id="Oval 40" o:spid="_x0000_s1065" style="position:absolute;left:12668;top:17526;width:11385;height:4572;visibility:visible;mso-wrap-style:square;v-text-anchor:middle" o:gfxdata="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" fillcolor="white [3201]" strokecolor="#70ad47 [3209]" strokeweight="1pt">
                   <v:stroke joinstyle="miter"/>
                   <v:textbox>
                     <w:txbxContent>
@@ -5403,10 +5012,10 @@
                     </w:txbxContent>
                   </v:textbox>
                 </v:oval>
-                <v:line id="Straight Connector 41" o:spid="_x0000_s1066" style="position:absolute;flip:x;visibility:visible;mso-wrap-style:square" from="5810,9429" to="17621,16573" o:connectortype="straight" o:gfxdata="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" strokecolor="black [3200]" strokeweight=".5pt">
+                <v:line id="Straight Connector 41" o:spid="_x0000_s1066" style="position:absolute;flip:x;visibility:visible;mso-wrap-style:square" from="5810,9429" to="17621,16573" o:connectortype="straight" o:gfxdata="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" strokecolor="black [3200]" strokeweight=".5pt">
                   <v:stroke joinstyle="miter"/>
                 </v:line>
-                <v:oval id="Oval 42" o:spid="_x0000_s1067" style="position:absolute;top:15811;width:11385;height:4572;visibility:visible;mso-wrap-style:square;v-text-anchor:middle" o:gfxdata="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" fillcolor="white [3201]" strokecolor="#70ad47 [3209]" strokeweight="1pt">
+                <v:oval id="Oval 42" o:spid="_x0000_s1067" style="position:absolute;top:15811;width:11385;height:4572;visibility:visible;mso-wrap-style:square;v-text-anchor:middle" o:gfxdata="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" fillcolor="white [3201]" strokecolor="#70ad47 [3209]" strokeweight="1pt">
                   <v:stroke joinstyle="miter"/>
                   <v:textbox>
                     <w:txbxContent>
@@ -5430,11 +5039,11 @@
                     </w:txbxContent>
                   </v:textbox>
                 </v:oval>
-                <v:group id="Group 45" o:spid="_x0000_s1068" style="position:absolute;left:10668;top:29432;width:7334;height:7010" coordorigin="2192,248" coordsize="7334,6093" o:gfxdata="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">
-                  <v:shape id="Picture 46" o:spid="_x0000_s1069" type="#_x0000_t75" style="position:absolute;left:3878;top:248;width:4057;height:4127;visibility:visible;mso-wrap-style:square" o:gfxdata="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">
+                <v:group id="Group 45" o:spid="_x0000_s1068" style="position:absolute;left:10668;top:29432;width:7334;height:7010" coordorigin="2192,248" coordsize="7334,6093" o:gfxdata="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">
+                  <v:shape id="Picture 46" o:spid="_x0000_s1069" type="#_x0000_t75" style="position:absolute;left:3878;top:248;width:4057;height:4127;visibility:visible;mso-wrap-style:square" o:gfxdata="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">
                     <v:imagedata r:id="rId10" o:title="" croptop="4864f" cropbottom="7971f" cropleft="7111f" cropright="7896f"/>
                   </v:shape>
-                  <v:shape id="Text Box 47" o:spid="_x0000_s1070" type="#_x0000_t202" style="position:absolute;left:2192;top:4055;width:7335;height:2286;visibility:visible;mso-wrap-style:square;v-text-anchor:top" o:gfxdata="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" filled="f" stroked="f" strokeweight=".5pt">
+                  <v:shape id="Text Box 47" o:spid="_x0000_s1070" type="#_x0000_t202" style="position:absolute;left:2192;top:4055;width:7335;height:2286;visibility:visible;mso-wrap-style:square;v-text-anchor:top" o:gfxdata="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" filled="f" stroked="f" strokeweight=".5pt">
                     <v:textbox>
                       <w:txbxContent>
                         <w:p>
@@ -5448,11 +5057,11 @@
                     </v:textbox>
                   </v:shape>
                 </v:group>
-                <v:group id="Group 48" o:spid="_x0000_s1071" style="position:absolute;left:21526;top:22764;width:7334;height:7011" coordorigin="2192,248" coordsize="7334,6093" o:gfxdata="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">
-                  <v:shape id="Picture 49" o:spid="_x0000_s1072" type="#_x0000_t75" style="position:absolute;left:3878;top:248;width:4057;height:4127;visibility:visible;mso-wrap-style:square" o:gfxdata="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">
+                <v:group id="Group 48" o:spid="_x0000_s1071" style="position:absolute;left:21526;top:22764;width:7334;height:7011" coordorigin="2192,248" coordsize="7334,6093" o:gfxdata="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">
+                  <v:shape id="Picture 49" o:spid="_x0000_s1072" type="#_x0000_t75" style="position:absolute;left:3878;top:248;width:4057;height:4127;visibility:visible;mso-wrap-style:square" o:gfxdata="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">
                     <v:imagedata r:id="rId10" o:title="" croptop="4864f" cropbottom="7971f" cropleft="7111f" cropright="7896f"/>
                   </v:shape>
-                  <v:shape id="Text Box 50" o:spid="_x0000_s1073" type="#_x0000_t202" style="position:absolute;left:2192;top:4055;width:7335;height:2286;visibility:visible;mso-wrap-style:square;v-text-anchor:top" o:gfxdata="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" filled="f" stroked="f" strokeweight=".5pt">
+                  <v:shape id="Text Box 50" o:spid="_x0000_s1073" type="#_x0000_t202" style="position:absolute;left:2192;top:4055;width:7335;height:2286;visibility:visible;mso-wrap-style:square;v-text-anchor:top" o:gfxdata="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" filled="f" stroked="f" strokeweight=".5pt">
                     <v:textbox>
                       <w:txbxContent>
                         <w:p>
@@ -7426,19 +7035,19 @@
           </mc:Choice>
           <mc:Fallback>
             <w:pict>
-              <v:group w14:anchorId="51C4C72C" id="Group 104" o:spid="_x0000_s1074" style="position:absolute;margin-left:-61.5pt;margin-top:10.5pt;width:574.5pt;height:297.75pt;z-index:251753472" coordsize="72961,37814" o:gfxdata="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">
+              <v:group w14:anchorId="51C4C72C" id="Group 104" o:spid="_x0000_s1074" style="position:absolute;margin-left:-61.5pt;margin-top:10.5pt;width:574.5pt;height:297.75pt;z-index:251753472" coordsize="72961,37814" o:gfxdata="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">
                 <v:shapetype id="_x0000_t32" coordsize="21600,21600" o:spt="32" o:oned="t" path="m,l21600,21600e" filled="f">
                   <v:path arrowok="t" fillok="f" o:connecttype="none"/>
                   <o:lock v:ext="edit" shapetype="t"/>
                 </v:shapetype>
-                <v:shape id="Straight Arrow Connector 94" o:spid="_x0000_s1075" type="#_x0000_t32" style="position:absolute;left:55435;top:27813;width:5048;height:0;visibility:visible;mso-wrap-style:square" o:connectortype="straight" o:gfxdata="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" strokecolor="#4472c4 [3204]" strokeweight=".5pt">
+                <v:shape id="Straight Arrow Connector 94" o:spid="_x0000_s1075" type="#_x0000_t32" style="position:absolute;left:55435;top:27813;width:5048;height:0;visibility:visible;mso-wrap-style:square" o:connectortype="straight" o:gfxdata="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" strokecolor="#4472c4 [3204]" strokeweight=".5pt">
                   <v:stroke endarrow="block" joinstyle="miter"/>
                 </v:shape>
-                <v:group id="Group 103" o:spid="_x0000_s1076" style="position:absolute;width:72961;height:37814" coordsize="72961,37814" o:gfxdata="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">
-                  <v:group id="Group 90" o:spid="_x0000_s1077" style="position:absolute;top:5238;width:60483;height:32576" coordsize="60483,32575" o:gfxdata="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">
-                    <v:group id="Group 89" o:spid="_x0000_s1078" style="position:absolute;top:2571;width:18764;height:26194" coordsize="18764,26193" o:gfxdata="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">
-                      <v:rect id="Rectangle 54" o:spid="_x0000_s1079" style="position:absolute;left:5810;top:7048;width:1143;height:19145;visibility:visible;mso-wrap-style:square;v-text-anchor:middle" o:gfxdata="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" fillcolor="#4472c4 [3204]" strokecolor="#1f3763 [1604]" strokeweight="1pt"/>
-                      <v:rect id="Rectangle 56" o:spid="_x0000_s1080" style="position:absolute;width:12573;height:7423;visibility:visible;mso-wrap-style:square;v-text-anchor:middle" o:gfxdata="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" fillcolor="#4472c4 [3204]" strokecolor="#1f3763 [1604]" strokeweight="1pt">
+                <v:group id="Group 103" o:spid="_x0000_s1076" style="position:absolute;width:72961;height:37814" coordsize="72961,37814" o:gfxdata="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">
+                  <v:group id="Group 90" o:spid="_x0000_s1077" style="position:absolute;top:5238;width:60483;height:32576" coordsize="60483,32575" o:gfxdata="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">
+                    <v:group id="Group 89" o:spid="_x0000_s1078" style="position:absolute;top:2571;width:18764;height:26194" coordsize="18764,26193" o:gfxdata="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">
+                      <v:rect id="Rectangle 54" o:spid="_x0000_s1079" style="position:absolute;left:5810;top:7048;width:1143;height:19145;visibility:visible;mso-wrap-style:square;v-text-anchor:middle" o:gfxdata="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" fillcolor="#4472c4 [3204]" strokecolor="#1f3763 [1604]" strokeweight="1pt"/>
+                      <v:rect id="Rectangle 56" o:spid="_x0000_s1080" style="position:absolute;width:12573;height:7423;visibility:visible;mso-wrap-style:square;v-text-anchor:middle" o:gfxdata="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" fillcolor="#4472c4 [3204]" strokecolor="#1f3763 [1604]" strokeweight="1pt">
                         <v:textbox>
                           <w:txbxContent>
                             <w:p>
@@ -7476,10 +7085,10 @@
                           </w:txbxContent>
                         </v:textbox>
                       </v:rect>
-                      <v:shape id="Straight Arrow Connector 58" o:spid="_x0000_s1081" type="#_x0000_t32" style="position:absolute;left:6572;top:20574;width:12192;height:0;visibility:visible;mso-wrap-style:square" o:connectortype="straight" o:gfxdata="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" strokecolor="#4472c4 [3204]" strokeweight=".5pt">
+                      <v:shape id="Straight Arrow Connector 58" o:spid="_x0000_s1081" type="#_x0000_t32" style="position:absolute;left:6572;top:20574;width:12192;height:0;visibility:visible;mso-wrap-style:square" o:connectortype="straight" o:gfxdata="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" strokecolor="#4472c4 [3204]" strokeweight=".5pt">
                         <v:stroke endarrow="block" joinstyle="miter"/>
                       </v:shape>
-                      <v:shape id="Text Box 59" o:spid="_x0000_s1082" type="#_x0000_t202" style="position:absolute;left:8001;top:18478;width:10382;height:2629;visibility:visible;mso-wrap-style:square;v-text-anchor:top" o:gfxdata="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" filled="f" stroked="f" strokeweight=".5pt">
+                      <v:shape id="Text Box 59" o:spid="_x0000_s1082" type="#_x0000_t202" style="position:absolute;left:8001;top:18478;width:10382;height:2629;visibility:visible;mso-wrap-style:square;v-text-anchor:top" o:gfxdata="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" filled="f" stroked="f" strokeweight=".5pt">
                         <v:textbox>
                           <w:txbxContent>
                             <w:p>
@@ -7493,12 +7102,12 @@
                         </v:textbox>
                       </v:shape>
                     </v:group>
-                    <v:group id="Group 88" o:spid="_x0000_s1083" style="position:absolute;left:14192;top:3143;width:17621;height:25813" coordsize="17621,25812" o:gfxdata="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">
-                      <v:line id="Straight Connector 55" o:spid="_x0000_s1084" style="position:absolute;flip:x;visibility:visible;mso-wrap-style:square" from="5238,6191" to="5238,11811" o:connectortype="straight" o:gfxdata="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" strokecolor="black [3200]" strokeweight=".5pt">
+                    <v:group id="Group 88" o:spid="_x0000_s1083" style="position:absolute;left:14192;top:3143;width:17621;height:25813" coordsize="17621,25812" o:gfxdata="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">
+                      <v:line id="Straight Connector 55" o:spid="_x0000_s1084" style="position:absolute;flip:x;visibility:visible;mso-wrap-style:square" from="5238,6191" to="5238,11811" o:connectortype="straight" o:gfxdata="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" strokecolor="black [3200]" strokeweight=".5pt">
                         <v:stroke dashstyle="dash" joinstyle="miter"/>
                       </v:line>
-                      <v:rect id="Rectangle 60" o:spid="_x0000_s1085" style="position:absolute;left:4572;top:10572;width:1238;height:15240;visibility:visible;mso-wrap-style:square;v-text-anchor:middle" o:gfxdata="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" fillcolor="#4472c4 [3204]" strokecolor="#1f3763 [1604]" strokeweight="1pt"/>
-                      <v:rect id="Rectangle 61" o:spid="_x0000_s1086" style="position:absolute;width:10668;height:6762;visibility:visible;mso-wrap-style:square;v-text-anchor:middle" o:gfxdata="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" fillcolor="#4472c4 [3204]" strokecolor="#1f3763 [1604]" strokeweight="1pt">
+                      <v:rect id="Rectangle 60" o:spid="_x0000_s1085" style="position:absolute;left:4572;top:10572;width:1238;height:15240;visibility:visible;mso-wrap-style:square;v-text-anchor:middle" o:gfxdata="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" fillcolor="#4472c4 [3204]" strokecolor="#1f3763 [1604]" strokeweight="1pt"/>
+                      <v:rect id="Rectangle 61" o:spid="_x0000_s1086" style="position:absolute;width:10668;height:6762;visibility:visible;mso-wrap-style:square;v-text-anchor:middle" o:gfxdata="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" fillcolor="#4472c4 [3204]" strokecolor="#1f3763 [1604]" strokeweight="1pt">
                         <v:textbox>
                           <w:txbxContent>
                             <w:p>
@@ -7537,10 +7146,10 @@
                           </w:txbxContent>
                         </v:textbox>
                       </v:rect>
-                      <v:shape id="Straight Arrow Connector 65" o:spid="_x0000_s1087" type="#_x0000_t32" style="position:absolute;left:5334;top:19240;width:11144;height:0;flip:y;visibility:visible;mso-wrap-style:square" o:connectortype="straight" o:gfxdata="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" strokecolor="#4472c4 [3204]" strokeweight=".5pt">
+                      <v:shape id="Straight Arrow Connector 65" o:spid="_x0000_s1087" type="#_x0000_t32" style="position:absolute;left:5334;top:19240;width:11144;height:0;flip:y;visibility:visible;mso-wrap-style:square" o:connectortype="straight" o:gfxdata="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" strokecolor="#4472c4 [3204]" strokeweight=".5pt">
                         <v:stroke endarrow="block" joinstyle="miter"/>
                       </v:shape>
-                      <v:shape id="Text Box 66" o:spid="_x0000_s1088" type="#_x0000_t202" style="position:absolute;left:5238;top:16668;width:12383;height:2667;visibility:visible;mso-wrap-style:square;v-text-anchor:top" o:gfxdata="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" filled="f" stroked="f" strokeweight=".5pt">
+                      <v:shape id="Text Box 66" o:spid="_x0000_s1088" type="#_x0000_t202" style="position:absolute;left:5238;top:16668;width:12383;height:2667;visibility:visible;mso-wrap-style:square;v-text-anchor:top" o:gfxdata="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" filled="f" stroked="f" strokeweight=".5pt">
                         <v:textbox>
                           <w:txbxContent>
                             <w:p>
@@ -7557,12 +7166,12 @@
                         </v:textbox>
                       </v:shape>
                     </v:group>
-                    <v:group id="Group 87" o:spid="_x0000_s1089" style="position:absolute;left:25908;width:17335;height:28765" coordsize="17335,28765" o:gfxdata="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">
-                      <v:line id="Straight Connector 62" o:spid="_x0000_s1090" style="position:absolute;flip:x;visibility:visible;mso-wrap-style:square" from="5238,10287" to="5238,15906" o:connectortype="straight" o:gfxdata="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" strokecolor="black [3200]" strokeweight=".5pt">
+                    <v:group id="Group 87" o:spid="_x0000_s1089" style="position:absolute;left:25908;width:17335;height:28765" coordsize="17335,28765" o:gfxdata="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">
+                      <v:line id="Straight Connector 62" o:spid="_x0000_s1090" style="position:absolute;flip:x;visibility:visible;mso-wrap-style:square" from="5238,10287" to="5238,15906" o:connectortype="straight" o:gfxdata="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" strokecolor="black [3200]" strokeweight=".5pt">
                         <v:stroke dashstyle="dash" joinstyle="miter"/>
                       </v:line>
-                      <v:rect id="Rectangle 63" o:spid="_x0000_s1091" style="position:absolute;left:4572;top:13716;width:1238;height:15049;visibility:visible;mso-wrap-style:square;v-text-anchor:middle" o:gfxdata="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" fillcolor="#4472c4 [3204]" strokecolor="#1f3763 [1604]" strokeweight="1pt"/>
-                      <v:rect id="Rectangle 64" o:spid="_x0000_s1092" style="position:absolute;width:10668;height:10858;visibility:visible;mso-wrap-style:square;v-text-anchor:middle" o:gfxdata="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" fillcolor="#4472c4 [3204]" strokecolor="#1f3763 [1604]" strokeweight="1pt">
+                      <v:rect id="Rectangle 63" o:spid="_x0000_s1091" style="position:absolute;left:4572;top:13716;width:1238;height:15049;visibility:visible;mso-wrap-style:square;v-text-anchor:middle" o:gfxdata="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" fillcolor="#4472c4 [3204]" strokecolor="#1f3763 [1604]" strokeweight="1pt"/>
+                      <v:rect id="Rectangle 64" o:spid="_x0000_s1092" style="position:absolute;width:10668;height:10858;visibility:visible;mso-wrap-style:square;v-text-anchor:middle" o:gfxdata="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" fillcolor="#4472c4 [3204]" strokecolor="#1f3763 [1604]" strokeweight="1pt">
                         <v:textbox>
                           <w:txbxContent>
                             <w:p>
@@ -7607,10 +7216,10 @@
                           </w:txbxContent>
                         </v:textbox>
                       </v:rect>
-                      <v:shape id="Straight Arrow Connector 70" o:spid="_x0000_s1093" type="#_x0000_t32" style="position:absolute;left:5334;top:25336;width:11144;height:0;flip:y;visibility:visible;mso-wrap-style:square" o:connectortype="straight" o:gfxdata="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" strokecolor="#4472c4 [3204]" strokeweight=".5pt">
+                      <v:shape id="Straight Arrow Connector 70" o:spid="_x0000_s1093" type="#_x0000_t32" style="position:absolute;left:5334;top:25336;width:11144;height:0;flip:y;visibility:visible;mso-wrap-style:square" o:connectortype="straight" o:gfxdata="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" strokecolor="#4472c4 [3204]" strokeweight=".5pt">
                         <v:stroke endarrow="block" joinstyle="miter"/>
                       </v:shape>
-                      <v:shape id="Text Box 71" o:spid="_x0000_s1094" type="#_x0000_t202" style="position:absolute;left:4953;top:22955;width:12382;height:2667;visibility:visible;mso-wrap-style:square;v-text-anchor:top" o:gfxdata="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" filled="f" stroked="f" strokeweight=".5pt">
+                      <v:shape id="Text Box 71" o:spid="_x0000_s1094" type="#_x0000_t202" style="position:absolute;left:4953;top:22955;width:12382;height:2667;visibility:visible;mso-wrap-style:square;v-text-anchor:top" o:gfxdata="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" filled="f" stroked="f" strokeweight=".5pt">
                         <v:textbox>
                           <w:txbxContent>
                             <w:p>
@@ -7627,12 +7236,12 @@
                         </v:textbox>
                       </v:shape>
                     </v:group>
-                    <v:group id="Group 86" o:spid="_x0000_s1095" style="position:absolute;left:37338;top:8572;width:19050;height:22765" coordsize="19050,22764" o:gfxdata="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">
-                      <v:line id="Straight Connector 67" o:spid="_x0000_s1096" style="position:absolute;flip:x;visibility:visible;mso-wrap-style:square" from="5429,5905" to="5429,12287" o:connectortype="straight" o:gfxdata="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" strokecolor="black [3200]" strokeweight=".5pt">
+                    <v:group id="Group 86" o:spid="_x0000_s1095" style="position:absolute;left:37338;top:8572;width:19050;height:22765" coordsize="19050,22764" o:gfxdata="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">
+                      <v:line id="Straight Connector 67" o:spid="_x0000_s1096" style="position:absolute;flip:x;visibility:visible;mso-wrap-style:square" from="5429,5905" to="5429,12287" o:connectortype="straight" o:gfxdata="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" strokecolor="black [3200]" strokeweight=".5pt">
                         <v:stroke dashstyle="dash" joinstyle="miter"/>
                       </v:line>
-                      <v:rect id="Rectangle 68" o:spid="_x0000_s1097" style="position:absolute;left:4952;top:10001;width:858;height:12763;visibility:visible;mso-wrap-style:square;v-text-anchor:middle" o:gfxdata="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" fillcolor="#4472c4 [3204]" strokecolor="#1f3763 [1604]" strokeweight="1pt"/>
-                      <v:rect id="Rectangle 69" o:spid="_x0000_s1098" style="position:absolute;width:10668;height:6286;visibility:visible;mso-wrap-style:square;v-text-anchor:middle" o:gfxdata="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" fillcolor="#4472c4 [3204]" strokecolor="#1f3763 [1604]" strokeweight="1pt">
+                      <v:rect id="Rectangle 68" o:spid="_x0000_s1097" style="position:absolute;left:4952;top:10001;width:858;height:12763;visibility:visible;mso-wrap-style:square;v-text-anchor:middle" o:gfxdata="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" fillcolor="#4472c4 [3204]" strokecolor="#1f3763 [1604]" strokeweight="1pt"/>
+                      <v:rect id="Rectangle 69" o:spid="_x0000_s1098" style="position:absolute;width:10668;height:6286;visibility:visible;mso-wrap-style:square;v-text-anchor:middle" o:gfxdata="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" fillcolor="#4472c4 [3204]" strokecolor="#1f3763 [1604]" strokeweight="1pt">
                         <v:textbox>
                           <w:txbxContent>
                             <w:p>
@@ -7677,21 +7286,21 @@
                           </w:txbxContent>
                         </v:textbox>
                       </v:rect>
-                      <v:rect id="Rectangle 73" o:spid="_x0000_s1099" style="position:absolute;left:5334;top:9144;width:1714;height:2667;visibility:visible;mso-wrap-style:square;v-text-anchor:middle" o:gfxdata="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" fillcolor="#4472c4 [3204]" strokecolor="#1f3763 [1604]" strokeweight="1pt"/>
-                      <v:group id="Group 78" o:spid="_x0000_s1100" style="position:absolute;left:5238;top:10382;width:4096;height:3619" coordsize="409575,361950" o:gfxdata="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">
-                        <v:group id="Group 76" o:spid="_x0000_s1101" style="position:absolute;left:161925;width:247650;height:361950" coordorigin=",9525" coordsize="247650,361950" o:gfxdata="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">
-                          <v:shape id="Straight Arrow Connector 74" o:spid="_x0000_s1102" type="#_x0000_t32" style="position:absolute;top:9525;width:238125;height:0;flip:x y;visibility:visible;mso-wrap-style:square" o:connectortype="straight" o:gfxdata="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" strokecolor="#4472c4 [3204]" strokeweight=".5pt">
+                      <v:rect id="Rectangle 73" o:spid="_x0000_s1099" style="position:absolute;left:5334;top:9144;width:1714;height:2667;visibility:visible;mso-wrap-style:square;v-text-anchor:middle" o:gfxdata="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" fillcolor="#4472c4 [3204]" strokecolor="#1f3763 [1604]" strokeweight="1pt"/>
+                      <v:group id="Group 78" o:spid="_x0000_s1100" style="position:absolute;left:5238;top:10382;width:4096;height:3619" coordsize="409575,361950" o:gfxdata="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">
+                        <v:group id="Group 76" o:spid="_x0000_s1101" style="position:absolute;left:161925;width:247650;height:361950" coordorigin=",9525" coordsize="247650,361950" o:gfxdata="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">
+                          <v:shape id="Straight Arrow Connector 74" o:spid="_x0000_s1102" type="#_x0000_t32" style="position:absolute;top:9525;width:238125;height:0;flip:x y;visibility:visible;mso-wrap-style:square" o:connectortype="straight" o:gfxdata="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" strokecolor="#4472c4 [3204]" strokeweight=".5pt">
                             <v:stroke endarrow="block" joinstyle="miter"/>
                           </v:shape>
-                          <v:line id="Straight Connector 75" o:spid="_x0000_s1103" style="position:absolute;flip:x y;visibility:visible;mso-wrap-style:square" from="247650,9525" to="247650,371475" o:connectortype="straight" o:gfxdata="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" strokecolor="#4472c4 [3204]" strokeweight=".5pt">
+                          <v:line id="Straight Connector 75" o:spid="_x0000_s1103" style="position:absolute;flip:x y;visibility:visible;mso-wrap-style:square" from="247650,9525" to="247650,371475" o:connectortype="straight" o:gfxdata="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" strokecolor="#4472c4 [3204]" strokeweight=".5pt">
                             <v:stroke joinstyle="miter"/>
                           </v:line>
                         </v:group>
-                        <v:line id="Straight Connector 77" o:spid="_x0000_s1104" style="position:absolute;flip:x;visibility:visible;mso-wrap-style:square" from="0,361950" to="409575,361950" o:connectortype="straight" o:gfxdata="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" strokecolor="#4472c4 [3204]" strokeweight=".5pt">
+                        <v:line id="Straight Connector 77" o:spid="_x0000_s1104" style="position:absolute;flip:x;visibility:visible;mso-wrap-style:square" from="0,361950" to="409575,361950" o:connectortype="straight" o:gfxdata="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" strokecolor="#4472c4 [3204]" strokeweight=".5pt">
                           <v:stroke joinstyle="miter"/>
                         </v:line>
                       </v:group>
-                      <v:shape id="Text Box 79" o:spid="_x0000_s1105" type="#_x0000_t202" style="position:absolute;left:6477;top:8001;width:11430;height:2667;visibility:visible;mso-wrap-style:square;v-text-anchor:top" o:gfxdata="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" filled="f" stroked="f" strokeweight=".5pt">
+                      <v:shape id="Text Box 79" o:spid="_x0000_s1105" type="#_x0000_t202" style="position:absolute;left:6477;top:8001;width:11430;height:2667;visibility:visible;mso-wrap-style:square;v-text-anchor:top" o:gfxdata="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" filled="f" stroked="f" strokeweight=".5pt">
                         <v:textbox>
                           <w:txbxContent>
                             <w:p>
@@ -7715,10 +7324,10 @@
                           </w:txbxContent>
                         </v:textbox>
                       </v:shape>
-                      <v:shape id="Straight Arrow Connector 80" o:spid="_x0000_s1106" type="#_x0000_t32" style="position:absolute;left:5715;top:20859;width:11715;height:0;visibility:visible;mso-wrap-style:square" o:connectortype="straight" o:gfxdata="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" strokecolor="#4472c4 [3204]" strokeweight=".5pt">
+                      <v:shape id="Straight Arrow Connector 80" o:spid="_x0000_s1106" type="#_x0000_t32" style="position:absolute;left:5715;top:20859;width:11715;height:0;visibility:visible;mso-wrap-style:square" o:connectortype="straight" o:gfxdata="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" strokecolor="#4472c4 [3204]" strokeweight=".5pt">
                         <v:stroke endarrow="block" joinstyle="miter"/>
                       </v:shape>
-                      <v:shape id="Text Box 81" o:spid="_x0000_s1107" type="#_x0000_t202" style="position:absolute;left:6477;top:18478;width:12573;height:2629;visibility:visible;mso-wrap-style:square;v-text-anchor:top" o:gfxdata="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" filled="f" stroked="f" strokeweight=".5pt">
+                      <v:shape id="Text Box 81" o:spid="_x0000_s1107" type="#_x0000_t202" style="position:absolute;left:6477;top:18478;width:12573;height:2629;visibility:visible;mso-wrap-style:square;v-text-anchor:top" o:gfxdata="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" filled="f" stroked="f" strokeweight=".5pt">
                         <v:textbox>
                           <w:txbxContent>
                             <w:p>
@@ -7738,12 +7347,12 @@
                         </v:textbox>
                       </v:shape>
                     </v:group>
-                    <v:group id="Group 85" o:spid="_x0000_s1108" style="position:absolute;left:49815;top:4095;width:10668;height:28480" coordsize="10668,28479" o:gfxdata="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">
-                      <v:line id="Straight Connector 83" o:spid="_x0000_s1109" style="position:absolute;flip:x;visibility:visible;mso-wrap-style:square" from="5429,7620" to="5429,14001" o:connectortype="straight" o:gfxdata="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" strokecolor="black [3200]" strokeweight=".5pt">
+                    <v:group id="Group 85" o:spid="_x0000_s1108" style="position:absolute;left:49815;top:4095;width:10668;height:28480" coordsize="10668,28479" o:gfxdata="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">
+                      <v:line id="Straight Connector 83" o:spid="_x0000_s1109" style="position:absolute;flip:x;visibility:visible;mso-wrap-style:square" from="5429,7620" to="5429,14001" o:connectortype="straight" o:gfxdata="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" strokecolor="black [3200]" strokeweight=".5pt">
                         <v:stroke dashstyle="dash" joinstyle="miter"/>
                       </v:line>
-                      <v:rect id="Rectangle 82" o:spid="_x0000_s1110" style="position:absolute;left:4857;top:11430;width:1143;height:17049;visibility:visible;mso-wrap-style:square;v-text-anchor:middle" o:gfxdata="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" fillcolor="#4472c4 [3204]" strokecolor="#1f3763 [1604]" strokeweight="1pt"/>
-                      <v:rect id="Rectangle 84" o:spid="_x0000_s1111" style="position:absolute;width:10668;height:8001;visibility:visible;mso-wrap-style:square;v-text-anchor:middle" o:gfxdata="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" fillcolor="#4472c4 [3204]" strokecolor="#1f3763 [1604]" strokeweight="1pt">
+                      <v:rect id="Rectangle 82" o:spid="_x0000_s1110" style="position:absolute;left:4857;top:11430;width:1143;height:17049;visibility:visible;mso-wrap-style:square;v-text-anchor:middle" o:gfxdata="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" fillcolor="#4472c4 [3204]" strokecolor="#1f3763 [1604]" strokeweight="1pt"/>
+                      <v:rect id="Rectangle 84" o:spid="_x0000_s1111" style="position:absolute;width:10668;height:8001;visibility:visible;mso-wrap-style:square;v-text-anchor:middle" o:gfxdata="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" fillcolor="#4472c4 [3204]" strokecolor="#1f3763 [1604]" strokeweight="1pt">
                         <v:textbox>
                           <w:txbxContent>
                             <w:p>
@@ -7790,12 +7399,12 @@
                       </v:rect>
                     </v:group>
                   </v:group>
-                  <v:group id="Group 102" o:spid="_x0000_s1112" style="position:absolute;left:55626;width:10668;height:31813" coordsize="10668,31813" o:gfxdata="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">
-                    <v:line id="Straight Connector 91" o:spid="_x0000_s1113" style="position:absolute;flip:x;visibility:visible;mso-wrap-style:square" from="5334,8096" to="5334,21431" o:connectortype="straight" o:gfxdata="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" strokecolor="black [3200]" strokeweight=".5pt">
+                  <v:group id="Group 102" o:spid="_x0000_s1112" style="position:absolute;left:55626;width:10668;height:31813" coordsize="10668,31813" o:gfxdata="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">
+                    <v:line id="Straight Connector 91" o:spid="_x0000_s1113" style="position:absolute;flip:x;visibility:visible;mso-wrap-style:square" from="5334,8096" to="5334,21431" o:connectortype="straight" o:gfxdata="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" strokecolor="black [3200]" strokeweight=".5pt">
                       <v:stroke dashstyle="dash" joinstyle="miter"/>
                     </v:line>
-                    <v:rect id="Rectangle 92" o:spid="_x0000_s1114" style="position:absolute;left:4857;top:20955;width:1048;height:10858;visibility:visible;mso-wrap-style:square;v-text-anchor:middle" o:gfxdata="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" fillcolor="#4472c4 [3204]" strokecolor="#1f3763 [1604]" strokeweight="1pt"/>
-                    <v:rect id="Rectangle 93" o:spid="_x0000_s1115" style="position:absolute;width:10668;height:8001;visibility:visible;mso-wrap-style:square;v-text-anchor:middle" o:gfxdata="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" fillcolor="#4472c4 [3204]" strokecolor="#1f3763 [1604]" strokeweight="1pt">
+                    <v:rect id="Rectangle 92" o:spid="_x0000_s1114" style="position:absolute;left:4857;top:20955;width:1048;height:10858;visibility:visible;mso-wrap-style:square;v-text-anchor:middle" o:gfxdata="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" fillcolor="#4472c4 [3204]" strokecolor="#1f3763 [1604]" strokeweight="1pt"/>
+                    <v:rect id="Rectangle 93" o:spid="_x0000_s1115" style="position:absolute;width:10668;height:8001;visibility:visible;mso-wrap-style:square;v-text-anchor:middle" o:gfxdata="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" fillcolor="#4472c4 [3204]" strokecolor="#1f3763 [1604]" strokeweight="1pt">
                       <v:textbox>
                         <w:txbxContent>
                           <w:p>
@@ -7841,12 +7450,12 @@
                       </v:textbox>
                     </v:rect>
                   </v:group>
-                  <v:group id="Group 99" o:spid="_x0000_s1116" style="position:absolute;left:62293;top:9906;width:10668;height:26479" coordsize="10668,26479" o:gfxdata="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">
-                    <v:line id="Straight Connector 96" o:spid="_x0000_s1117" style="position:absolute;flip:x;visibility:visible;mso-wrap-style:square" from="5238,8096" to="5238,12192" o:connectortype="straight" o:gfxdata="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" strokecolor="black [3200]" strokeweight=".5pt">
+                  <v:group id="Group 99" o:spid="_x0000_s1116" style="position:absolute;left:62293;top:9906;width:10668;height:26479" coordsize="10668,26479" o:gfxdata="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">
+                    <v:line id="Straight Connector 96" o:spid="_x0000_s1117" style="position:absolute;flip:x;visibility:visible;mso-wrap-style:square" from="5238,8096" to="5238,12192" o:connectortype="straight" o:gfxdata="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" strokecolor="black [3200]" strokeweight=".5pt">
                       <v:stroke dashstyle="dash" joinstyle="miter"/>
                     </v:line>
-                    <v:rect id="Rectangle 97" o:spid="_x0000_s1118" style="position:absolute;left:4762;top:9810;width:953;height:16669;visibility:visible;mso-wrap-style:square;v-text-anchor:middle" o:gfxdata="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" fillcolor="#4472c4 [3204]" strokecolor="#1f3763 [1604]" strokeweight="1pt"/>
-                    <v:rect id="Rectangle 98" o:spid="_x0000_s1119" style="position:absolute;width:10668;height:8001;visibility:visible;mso-wrap-style:square;v-text-anchor:middle" o:gfxdata="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" fillcolor="#4472c4 [3204]" strokecolor="#1f3763 [1604]" strokeweight="1pt">
+                    <v:rect id="Rectangle 97" o:spid="_x0000_s1118" style="position:absolute;left:4762;top:9810;width:953;height:16669;visibility:visible;mso-wrap-style:square;v-text-anchor:middle" o:gfxdata="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" fillcolor="#4472c4 [3204]" strokecolor="#1f3763 [1604]" strokeweight="1pt"/>
+                    <v:rect id="Rectangle 98" o:spid="_x0000_s1119" style="position:absolute;width:10668;height:8001;visibility:visible;mso-wrap-style:square;v-text-anchor:middle" o:gfxdata="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" fillcolor="#4472c4 [3204]" strokecolor="#1f3763 [1604]" strokeweight="1pt">
                       <v:textbox>
                         <w:txbxContent>
                           <w:p>
@@ -7893,10 +7502,10 @@
                     </v:rect>
                   </v:group>
                 </v:group>
-                <v:shape id="Straight Arrow Connector 100" o:spid="_x0000_s1120" type="#_x0000_t32" style="position:absolute;left:61531;top:25336;width:5486;height:0;visibility:visible;mso-wrap-style:square" o:connectortype="straight" o:gfxdata="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" strokecolor="#4472c4 [3204]" strokeweight=".5pt">
+                <v:shape id="Straight Arrow Connector 100" o:spid="_x0000_s1120" type="#_x0000_t32" style="position:absolute;left:61531;top:25336;width:5486;height:0;visibility:visible;mso-wrap-style:square" o:connectortype="straight" o:gfxdata="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" strokecolor="#4472c4 [3204]" strokeweight=".5pt">
                   <v:stroke endarrow="block" joinstyle="miter"/>
                 </v:shape>
-                <v:shape id="Text Box 101" o:spid="_x0000_s1121" type="#_x0000_t202" style="position:absolute;left:60864;top:20955;width:10192;height:4095;visibility:visible;mso-wrap-style:square;v-text-anchor:top" o:gfxdata="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" stroked="f" strokeweight=".5pt">
+                <v:shape id="Text Box 101" o:spid="_x0000_s1121" type="#_x0000_t202" style="position:absolute;left:60864;top:20955;width:10192;height:4095;visibility:visible;mso-wrap-style:square;v-text-anchor:top" o:gfxdata="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" stroked="f" strokeweight=".5pt">
                   <v:fill opacity="15677f"/>
                   <v:textbox>
                     <w:txbxContent>
@@ -7921,7 +7530,7 @@
                     </w:txbxContent>
                   </v:textbox>
                 </v:shape>
-                <v:shape id="Text Box 95" o:spid="_x0000_s1122" type="#_x0000_t202" style="position:absolute;left:50482;top:24860;width:11621;height:2867;visibility:visible;mso-wrap-style:square;v-text-anchor:top" o:gfxdata="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" stroked="f" strokeweight=".5pt">
+                <v:shape id="Text Box 95" o:spid="_x0000_s1122" type="#_x0000_t202" style="position:absolute;left:50482;top:24860;width:11621;height:2867;visibility:visible;mso-wrap-style:square;v-text-anchor:top" o:gfxdata="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" stroked="f" strokeweight=".5pt">
                   <v:fill opacity="16191f"/>
                   <v:textbox>
                     <w:txbxContent>
@@ -8015,88 +7624,174 @@
           <w:szCs w:val="24"/>
         </w:rPr>
         <w:lastRenderedPageBreak/>
-        <w:t>9) Identify actual key risks for your project at this time</w:t>
-      </w:r>
-    </w:p>
-    <w:p>
-      <w:pPr>
-        <w:spacing w:after="0" w:line="360" w:lineRule="auto"/>
-        <w:rPr>
-          <w:rFonts w:ascii="Arial" w:eastAsia="Times New Roman" w:hAnsi="Arial" w:cs="Arial"/>
-          <w:sz w:val="24"/>
-          <w:szCs w:val="24"/>
-        </w:rPr>
-      </w:pPr>
-    </w:p>
-    <w:p>
-      <w:pPr>
-        <w:spacing w:after="0" w:line="360" w:lineRule="auto"/>
-        <w:rPr>
-          <w:rFonts w:ascii="Arial" w:eastAsia="Times New Roman" w:hAnsi="Arial" w:cs="Arial"/>
-          <w:sz w:val="24"/>
-          <w:szCs w:val="24"/>
-        </w:rPr>
-      </w:pPr>
-    </w:p>
-    <w:p>
-      <w:pPr>
-        <w:spacing w:after="0" w:line="360" w:lineRule="auto"/>
-        <w:rPr>
-          <w:rFonts w:ascii="Arial" w:eastAsia="Times New Roman" w:hAnsi="Arial" w:cs="Arial"/>
-          <w:sz w:val="24"/>
-          <w:szCs w:val="24"/>
-        </w:rPr>
-      </w:pPr>
-    </w:p>
-    <w:p>
-      <w:pPr>
-        <w:spacing w:after="0" w:line="360" w:lineRule="auto"/>
-        <w:rPr>
-          <w:rFonts w:ascii="Arial" w:eastAsia="Times New Roman" w:hAnsi="Arial" w:cs="Arial"/>
-          <w:sz w:val="24"/>
-          <w:szCs w:val="24"/>
-        </w:rPr>
-      </w:pPr>
-    </w:p>
-    <w:p>
-      <w:pPr>
-        <w:spacing w:after="0" w:line="360" w:lineRule="auto"/>
-        <w:rPr>
-          <w:rFonts w:ascii="Arial" w:eastAsia="Times New Roman" w:hAnsi="Arial" w:cs="Arial"/>
-          <w:sz w:val="24"/>
-          <w:szCs w:val="24"/>
-        </w:rPr>
-      </w:pPr>
-    </w:p>
-    <w:p>
-      <w:pPr>
-        <w:spacing w:after="0" w:line="360" w:lineRule="auto"/>
-        <w:rPr>
-          <w:rFonts w:ascii="Arial" w:eastAsia="Times New Roman" w:hAnsi="Arial" w:cs="Arial"/>
-          <w:sz w:val="24"/>
-          <w:szCs w:val="24"/>
-        </w:rPr>
-      </w:pPr>
-    </w:p>
-    <w:p>
-      <w:pPr>
-        <w:spacing w:after="0" w:line="360" w:lineRule="auto"/>
-        <w:rPr>
-          <w:rFonts w:ascii="Arial" w:eastAsia="Times New Roman" w:hAnsi="Arial" w:cs="Arial"/>
-          <w:sz w:val="24"/>
-          <w:szCs w:val="24"/>
-        </w:rPr>
-      </w:pPr>
-    </w:p>
-    <w:p>
-      <w:pPr>
-        <w:spacing w:after="0" w:line="360" w:lineRule="auto"/>
-        <w:rPr>
-          <w:rFonts w:ascii="Arial" w:eastAsia="Times New Roman" w:hAnsi="Arial" w:cs="Arial"/>
-          <w:sz w:val="24"/>
-          <w:szCs w:val="24"/>
-        </w:rPr>
-      </w:pPr>
+        <w:t xml:space="preserve">9) </w:t>
+      </w:r>
+      <w:r>
+        <w:rPr>
+          <w:rFonts w:ascii="Arial" w:eastAsia="Times New Roman" w:hAnsi="Arial" w:cs="Arial"/>
+          <w:sz w:val="24"/>
+          <w:szCs w:val="24"/>
+        </w:rPr>
+        <w:t>K</w:t>
+      </w:r>
+      <w:r>
+        <w:rPr>
+          <w:rFonts w:ascii="Arial" w:eastAsia="Times New Roman" w:hAnsi="Arial" w:cs="Arial"/>
+          <w:sz w:val="24"/>
+          <w:szCs w:val="24"/>
+        </w:rPr>
+        <w:t xml:space="preserve">ey risks for </w:t>
+      </w:r>
+      <w:r>
+        <w:rPr>
+          <w:rFonts w:ascii="Arial" w:eastAsia="Times New Roman" w:hAnsi="Arial" w:cs="Arial"/>
+          <w:sz w:val="24"/>
+          <w:szCs w:val="24"/>
+        </w:rPr>
+        <w:t>the project</w:t>
+      </w:r>
+    </w:p>
+    <w:p>
+      <w:pPr>
+        <w:ind w:left="720"/>
+        <w:rPr>
+          <w:rFonts w:ascii="Arial" w:hAnsi="Arial" w:cs="Arial"/>
+          <w:sz w:val="24"/>
+          <w:szCs w:val="24"/>
+        </w:rPr>
+      </w:pPr>
+      <w:r>
+        <w:rPr>
+          <w:rFonts w:ascii="Arial" w:hAnsi="Arial" w:cs="Arial"/>
+          <w:sz w:val="24"/>
+          <w:szCs w:val="24"/>
+        </w:rPr>
+        <w:t xml:space="preserve">1 Skills Risks - The skills involved in completing this project are intermediate database design and query knowledge, PHP programming, and Bootstrap design skills. Our team consists of a group of people that have various levels of expertise and experience. There are strengths and weaknesses for </w:t>
+      </w:r>
+      <w:proofErr w:type="gramStart"/>
+      <w:r>
+        <w:rPr>
+          <w:rFonts w:ascii="Arial" w:hAnsi="Arial" w:cs="Arial"/>
+          <w:sz w:val="24"/>
+          <w:szCs w:val="24"/>
+        </w:rPr>
+        <w:t>each individual</w:t>
+      </w:r>
+      <w:proofErr w:type="gramEnd"/>
+      <w:r>
+        <w:rPr>
+          <w:rFonts w:ascii="Arial" w:hAnsi="Arial" w:cs="Arial"/>
+          <w:sz w:val="24"/>
+          <w:szCs w:val="24"/>
+        </w:rPr>
+        <w:t>, but overall together as a group, all skills required in this project are covered.</w:t>
+      </w:r>
+    </w:p>
+    <w:p>
+      <w:pPr>
+        <w:ind w:left="720"/>
+        <w:rPr>
+          <w:rFonts w:ascii="Arial" w:hAnsi="Arial" w:cs="Arial"/>
+          <w:sz w:val="24"/>
+          <w:szCs w:val="24"/>
+        </w:rPr>
+      </w:pPr>
+      <w:r>
+        <w:rPr>
+          <w:rFonts w:ascii="Arial" w:hAnsi="Arial" w:cs="Arial"/>
+          <w:sz w:val="24"/>
+          <w:szCs w:val="24"/>
+        </w:rPr>
+        <w:t>2</w:t>
+      </w:r>
+      <w:r>
+        <w:rPr>
+          <w:rFonts w:ascii="Arial" w:hAnsi="Arial" w:cs="Arial"/>
+          <w:sz w:val="24"/>
+          <w:szCs w:val="24"/>
+        </w:rPr>
+        <w:t xml:space="preserve"> Schedule Risks - Scheduling can always be an issue going forward. Based on the current production schedule, it does seem feasible that the project will be completed as scheduled. As in any programming project though, there are occasions where unforeseen issues or problems arise that need to be overcome. Sometimes these roadblocks can incur additional time and resources that were impossible to predict at the beginning planning stages.</w:t>
+      </w:r>
+    </w:p>
+    <w:p>
+      <w:pPr>
+        <w:ind w:left="720"/>
+        <w:rPr>
+          <w:rFonts w:ascii="Arial" w:hAnsi="Arial" w:cs="Arial"/>
+          <w:sz w:val="24"/>
+          <w:szCs w:val="24"/>
+        </w:rPr>
+      </w:pPr>
+      <w:r>
+        <w:rPr>
+          <w:rFonts w:ascii="Arial" w:hAnsi="Arial" w:cs="Arial"/>
+          <w:sz w:val="24"/>
+          <w:szCs w:val="24"/>
+        </w:rPr>
+        <w:t>3</w:t>
+      </w:r>
+      <w:r>
+        <w:rPr>
+          <w:rFonts w:ascii="Arial" w:hAnsi="Arial" w:cs="Arial"/>
+          <w:sz w:val="24"/>
+          <w:szCs w:val="24"/>
+        </w:rPr>
+        <w:t xml:space="preserve"> Technical Risks - Technical risks in this project may involve connectivity and server limitations. Future upgrades to user devices or new and different browser configurations could induce unanticipated problems for the app. These issues would most likely be layout or design issues that would have to be fixed. Also, depending on how popular the application becomes, scaling up in hardware / server power could be an issue. The fact that standard off-the-shelf software is being used for development like MySQL and PHP, helps to mitigate these risks as multiple servers could easily be deployed to help scale up.</w:t>
+      </w:r>
+    </w:p>
+    <w:p>
+      <w:pPr>
+        <w:ind w:left="720"/>
+        <w:rPr>
+          <w:rFonts w:ascii="Arial" w:hAnsi="Arial" w:cs="Arial"/>
+          <w:sz w:val="24"/>
+          <w:szCs w:val="24"/>
+        </w:rPr>
+      </w:pPr>
+      <w:r>
+        <w:rPr>
+          <w:rFonts w:ascii="Arial" w:hAnsi="Arial" w:cs="Arial"/>
+          <w:sz w:val="24"/>
+          <w:szCs w:val="24"/>
+        </w:rPr>
+        <w:t>4</w:t>
+      </w:r>
+      <w:r>
+        <w:rPr>
+          <w:rFonts w:ascii="Arial" w:hAnsi="Arial" w:cs="Arial"/>
+          <w:sz w:val="24"/>
+          <w:szCs w:val="24"/>
+        </w:rPr>
+        <w:t xml:space="preserve"> Teamwork Risks - The team has worked together now for multiple weeks providing various pieces of the project as milestone steps progress. The team is in regular communication with each other and, providing the team continues communication and produces their promised deliverables, the risk to the project from teamwork issues is very low.</w:t>
+      </w:r>
+    </w:p>
+    <w:p>
+      <w:pPr>
+        <w:ind w:left="720"/>
+        <w:rPr>
+          <w:rFonts w:ascii="Arial" w:eastAsia="Times New Roman" w:hAnsi="Arial" w:cs="Arial"/>
+          <w:sz w:val="24"/>
+          <w:szCs w:val="24"/>
+        </w:rPr>
+      </w:pPr>
+      <w:r>
+        <w:rPr>
+          <w:rFonts w:ascii="Arial" w:hAnsi="Arial" w:cs="Arial"/>
+          <w:sz w:val="24"/>
+          <w:szCs w:val="24"/>
+        </w:rPr>
+        <w:t>5</w:t>
+      </w:r>
+      <w:r>
+        <w:rPr>
+          <w:rFonts w:ascii="Arial" w:hAnsi="Arial" w:cs="Arial"/>
+          <w:sz w:val="24"/>
+          <w:szCs w:val="24"/>
+        </w:rPr>
+        <w:t xml:space="preserve"> Legal/Content Risks - The legal/content risks to the project from evaluation are deemed low. The game has been invented by one of the team members as a unique game, non-existent anywhere else. The software used to implement the game uses open source programs like PHP, MySQL and Bootstrap without any licensing restrictions. Any artwork will be produced as original artwork by the team. If any outside clipart/graphics are used, they will be royalty free with no restrictions of use. The only legal risk possibly would be if another game identical to this one exists that is copyrighted by another entity or person. An extensive legal search would need to be conducted to determine if that were true, but the costs of such a search would be prohibitive at this time.</w:t>
+      </w:r>
+      <w:bookmarkStart w:id="0" w:name="_GoBack"/>
+      <w:bookmarkEnd w:id="0"/>
     </w:p>
     <w:sectPr>
       <w:pgSz w:w="12240" w:h="15840"/>
@@ -8441,6 +8136,7 @@
     <w:lsdException w:name="HTML Sample" w:semiHidden="1" w:unhideWhenUsed="1"/>
     <w:lsdException w:name="HTML Typewriter" w:semiHidden="1" w:unhideWhenUsed="1"/>
     <w:lsdException w:name="HTML Variable" w:semiHidden="1" w:unhideWhenUsed="1"/>
+    <w:lsdException w:name="Normal Table" w:semiHidden="1" w:unhideWhenUsed="1"/>
     <w:lsdException w:name="annotation subject" w:semiHidden="1" w:unhideWhenUsed="1"/>
     <w:lsdException w:name="No List" w:semiHidden="1" w:unhideWhenUsed="1"/>
     <w:lsdException w:name="Outline List 1" w:semiHidden="1" w:unhideWhenUsed="1"/>
@@ -8484,8 +8180,10 @@
     <w:lsdException w:name="Table Elegant" w:semiHidden="1" w:unhideWhenUsed="1"/>
     <w:lsdException w:name="Table Professional" w:semiHidden="1" w:unhideWhenUsed="1"/>
     <w:lsdException w:name="Table Subtle 1" w:semiHidden="1" w:unhideWhenUsed="1"/>
+    <w:lsdException w:name="Table Subtle 2" w:semiHidden="1" w:unhideWhenUsed="1"/>
     <w:lsdException w:name="Table Web 1" w:semiHidden="1" w:unhideWhenUsed="1"/>
     <w:lsdException w:name="Table Web 2" w:semiHidden="1" w:unhideWhenUsed="1"/>
+    <w:lsdException w:name="Table Web 3" w:semiHidden="1" w:unhideWhenUsed="1"/>
     <w:lsdException w:name="Balloon Text" w:semiHidden="1" w:unhideWhenUsed="1"/>
     <w:lsdException w:name="Table Grid" w:uiPriority="39"/>
     <w:lsdException w:name="Table Theme" w:semiHidden="1" w:unhideWhenUsed="1"/>

</xml_diff>